<commit_message>
Report intro + all algo
</commit_message>
<xml_diff>
--- a/Spotiflop Algorithm.docx
+++ b/Spotiflop Algorithm.docx
@@ -21,21 +21,12 @@
           <w:szCs w:val="96"/>
         </w:rPr>
       </w:pPr>
-      <w:proofErr w:type="spellStart"/>
       <w:r>
         <w:rPr>
           <w:sz w:val="96"/>
           <w:szCs w:val="96"/>
         </w:rPr>
-        <w:t>Spotiflop</w:t>
-      </w:r>
-      <w:proofErr w:type="spellEnd"/>
-      <w:r>
-        <w:rPr>
-          <w:sz w:val="96"/>
-          <w:szCs w:val="96"/>
-        </w:rPr>
-        <w:t xml:space="preserve"> Algorithm</w:t>
+        <w:t>Spotiflop Algorithm</w:t>
       </w:r>
     </w:p>
     <w:p>
@@ -133,12 +124,861 @@
         <w:t>By Max BORTOLOTTI, Hugo LEYX-VALADE and Roland FONTANES</w:t>
       </w:r>
     </w:p>
+    <w:p>
+      <w:pPr>
+        <w:jc w:val="center"/>
+        <w:rPr>
+          <w:sz w:val="96"/>
+          <w:szCs w:val="96"/>
+        </w:rPr>
+      </w:pPr>
+    </w:p>
+    <w:p>
+      <w:pPr>
+        <w:jc w:val="center"/>
+        <w:rPr>
+          <w:sz w:val="96"/>
+          <w:szCs w:val="96"/>
+        </w:rPr>
+      </w:pPr>
+    </w:p>
+    <w:p>
+      <w:pPr>
+        <w:jc w:val="center"/>
+        <w:rPr>
+          <w:sz w:val="96"/>
+          <w:szCs w:val="96"/>
+        </w:rPr>
+      </w:pPr>
+      <w:r>
+        <w:rPr>
+          <w:sz w:val="96"/>
+          <w:szCs w:val="96"/>
+        </w:rPr>
+        <w:t>Table of Contents</w:t>
+      </w:r>
+    </w:p>
+    <w:p>
+      <w:pPr>
+        <w:pStyle w:val="TM1"/>
+        <w:tabs>
+          <w:tab w:val="right" w:leader="underscore" w:pos="9062"/>
+        </w:tabs>
+        <w:rPr>
+          <w:rFonts w:eastAsiaTheme="minorEastAsia"/>
+          <w:b w:val="0"/>
+          <w:bCs w:val="0"/>
+          <w:i w:val="0"/>
+          <w:iCs w:val="0"/>
+          <w:noProof/>
+          <w:color w:val="auto"/>
+          <w:sz w:val="36"/>
+          <w:szCs w:val="36"/>
+        </w:rPr>
+      </w:pPr>
+      <w:r>
+        <w:rPr>
+          <w:b w:val="0"/>
+          <w:bCs w:val="0"/>
+          <w:i w:val="0"/>
+          <w:iCs w:val="0"/>
+          <w:sz w:val="44"/>
+          <w:szCs w:val="44"/>
+        </w:rPr>
+        <w:fldChar w:fldCharType="begin"/>
+      </w:r>
+      <w:r>
+        <w:rPr>
+          <w:b w:val="0"/>
+          <w:bCs w:val="0"/>
+          <w:i w:val="0"/>
+          <w:iCs w:val="0"/>
+          <w:sz w:val="44"/>
+          <w:szCs w:val="44"/>
+        </w:rPr>
+        <w:instrText xml:space="preserve"> TOC \o "1-3" \h \z \u </w:instrText>
+      </w:r>
+      <w:r>
+        <w:rPr>
+          <w:b w:val="0"/>
+          <w:bCs w:val="0"/>
+          <w:i w:val="0"/>
+          <w:iCs w:val="0"/>
+          <w:sz w:val="44"/>
+          <w:szCs w:val="44"/>
+        </w:rPr>
+        <w:fldChar w:fldCharType="separate"/>
+      </w:r>
+      <w:hyperlink w:anchor="_Toc184134676" w:history="1">
+        <w:r>
+          <w:rPr>
+            <w:rStyle w:val="Lienhypertexte"/>
+            <w:noProof/>
+            <w:sz w:val="36"/>
+            <w:szCs w:val="36"/>
+          </w:rPr>
+          <w:t>Introduction &amp; Objectives</w:t>
+        </w:r>
+        <w:r>
+          <w:rPr>
+            <w:noProof/>
+            <w:webHidden/>
+            <w:sz w:val="36"/>
+            <w:szCs w:val="36"/>
+          </w:rPr>
+          <w:tab/>
+        </w:r>
+        <w:r>
+          <w:rPr>
+            <w:noProof/>
+            <w:webHidden/>
+            <w:sz w:val="36"/>
+            <w:szCs w:val="36"/>
+          </w:rPr>
+          <w:fldChar w:fldCharType="begin"/>
+        </w:r>
+        <w:r>
+          <w:rPr>
+            <w:noProof/>
+            <w:webHidden/>
+            <w:sz w:val="36"/>
+            <w:szCs w:val="36"/>
+          </w:rPr>
+          <w:instrText xml:space="preserve"> PAGEREF _Toc184134676 \h </w:instrText>
+        </w:r>
+        <w:r>
+          <w:rPr>
+            <w:noProof/>
+            <w:webHidden/>
+            <w:sz w:val="36"/>
+            <w:szCs w:val="36"/>
+          </w:rPr>
+        </w:r>
+        <w:r>
+          <w:rPr>
+            <w:noProof/>
+            <w:webHidden/>
+            <w:sz w:val="36"/>
+            <w:szCs w:val="36"/>
+          </w:rPr>
+          <w:fldChar w:fldCharType="separate"/>
+        </w:r>
+        <w:r>
+          <w:rPr>
+            <w:noProof/>
+            <w:webHidden/>
+            <w:sz w:val="36"/>
+            <w:szCs w:val="36"/>
+          </w:rPr>
+          <w:t>3</w:t>
+        </w:r>
+        <w:r>
+          <w:rPr>
+            <w:noProof/>
+            <w:webHidden/>
+            <w:sz w:val="36"/>
+            <w:szCs w:val="36"/>
+          </w:rPr>
+          <w:fldChar w:fldCharType="end"/>
+        </w:r>
+      </w:hyperlink>
+    </w:p>
+    <w:p>
+      <w:pPr>
+        <w:pStyle w:val="TM1"/>
+        <w:tabs>
+          <w:tab w:val="right" w:leader="underscore" w:pos="9062"/>
+        </w:tabs>
+        <w:rPr>
+          <w:rFonts w:eastAsiaTheme="minorEastAsia"/>
+          <w:b w:val="0"/>
+          <w:bCs w:val="0"/>
+          <w:i w:val="0"/>
+          <w:iCs w:val="0"/>
+          <w:noProof/>
+          <w:color w:val="auto"/>
+          <w:sz w:val="36"/>
+          <w:szCs w:val="36"/>
+        </w:rPr>
+      </w:pPr>
+      <w:hyperlink w:anchor="_Toc184134677" w:history="1">
+        <w:r>
+          <w:rPr>
+            <w:rStyle w:val="Lienhypertexte"/>
+            <w:noProof/>
+            <w:sz w:val="36"/>
+            <w:szCs w:val="36"/>
+          </w:rPr>
+          <w:t>The Algorithms</w:t>
+        </w:r>
+        <w:r>
+          <w:rPr>
+            <w:noProof/>
+            <w:webHidden/>
+            <w:sz w:val="36"/>
+            <w:szCs w:val="36"/>
+          </w:rPr>
+          <w:tab/>
+        </w:r>
+        <w:r>
+          <w:rPr>
+            <w:noProof/>
+            <w:webHidden/>
+            <w:sz w:val="36"/>
+            <w:szCs w:val="36"/>
+          </w:rPr>
+          <w:fldChar w:fldCharType="begin"/>
+        </w:r>
+        <w:r>
+          <w:rPr>
+            <w:noProof/>
+            <w:webHidden/>
+            <w:sz w:val="36"/>
+            <w:szCs w:val="36"/>
+          </w:rPr>
+          <w:instrText xml:space="preserve"> PAGEREF _Toc184134677 \h </w:instrText>
+        </w:r>
+        <w:r>
+          <w:rPr>
+            <w:noProof/>
+            <w:webHidden/>
+            <w:sz w:val="36"/>
+            <w:szCs w:val="36"/>
+          </w:rPr>
+        </w:r>
+        <w:r>
+          <w:rPr>
+            <w:noProof/>
+            <w:webHidden/>
+            <w:sz w:val="36"/>
+            <w:szCs w:val="36"/>
+          </w:rPr>
+          <w:fldChar w:fldCharType="separate"/>
+        </w:r>
+        <w:r>
+          <w:rPr>
+            <w:noProof/>
+            <w:webHidden/>
+            <w:sz w:val="36"/>
+            <w:szCs w:val="36"/>
+          </w:rPr>
+          <w:t>3</w:t>
+        </w:r>
+        <w:r>
+          <w:rPr>
+            <w:noProof/>
+            <w:webHidden/>
+            <w:sz w:val="36"/>
+            <w:szCs w:val="36"/>
+          </w:rPr>
+          <w:fldChar w:fldCharType="end"/>
+        </w:r>
+      </w:hyperlink>
+    </w:p>
+    <w:p>
+      <w:pPr>
+        <w:pStyle w:val="TM2"/>
+        <w:tabs>
+          <w:tab w:val="right" w:leader="underscore" w:pos="9062"/>
+        </w:tabs>
+        <w:rPr>
+          <w:rFonts w:eastAsiaTheme="minorEastAsia"/>
+          <w:b w:val="0"/>
+          <w:bCs w:val="0"/>
+          <w:noProof/>
+          <w:color w:val="auto"/>
+          <w:sz w:val="36"/>
+          <w:szCs w:val="36"/>
+        </w:rPr>
+      </w:pPr>
+      <w:hyperlink w:anchor="_Toc184134678" w:history="1">
+        <w:r>
+          <w:rPr>
+            <w:rStyle w:val="Lienhypertexte"/>
+            <w:noProof/>
+            <w:sz w:val="32"/>
+            <w:szCs w:val="32"/>
+          </w:rPr>
+          <w:t>K-nearest Neighbors</w:t>
+        </w:r>
+        <w:r>
+          <w:rPr>
+            <w:noProof/>
+            <w:webHidden/>
+            <w:sz w:val="32"/>
+            <w:szCs w:val="32"/>
+          </w:rPr>
+          <w:tab/>
+        </w:r>
+        <w:r>
+          <w:rPr>
+            <w:noProof/>
+            <w:webHidden/>
+            <w:sz w:val="32"/>
+            <w:szCs w:val="32"/>
+          </w:rPr>
+          <w:fldChar w:fldCharType="begin"/>
+        </w:r>
+        <w:r>
+          <w:rPr>
+            <w:noProof/>
+            <w:webHidden/>
+            <w:sz w:val="32"/>
+            <w:szCs w:val="32"/>
+          </w:rPr>
+          <w:instrText xml:space="preserve"> PAGEREF _Toc184134678 \h </w:instrText>
+        </w:r>
+        <w:r>
+          <w:rPr>
+            <w:noProof/>
+            <w:webHidden/>
+            <w:sz w:val="32"/>
+            <w:szCs w:val="32"/>
+          </w:rPr>
+        </w:r>
+        <w:r>
+          <w:rPr>
+            <w:noProof/>
+            <w:webHidden/>
+            <w:sz w:val="32"/>
+            <w:szCs w:val="32"/>
+          </w:rPr>
+          <w:fldChar w:fldCharType="separate"/>
+        </w:r>
+        <w:r>
+          <w:rPr>
+            <w:noProof/>
+            <w:webHidden/>
+            <w:sz w:val="32"/>
+            <w:szCs w:val="32"/>
+          </w:rPr>
+          <w:t>3</w:t>
+        </w:r>
+        <w:r>
+          <w:rPr>
+            <w:noProof/>
+            <w:webHidden/>
+            <w:sz w:val="32"/>
+            <w:szCs w:val="32"/>
+          </w:rPr>
+          <w:fldChar w:fldCharType="end"/>
+        </w:r>
+      </w:hyperlink>
+    </w:p>
+    <w:p>
+      <w:pPr>
+        <w:pStyle w:val="TM2"/>
+        <w:tabs>
+          <w:tab w:val="right" w:leader="underscore" w:pos="9062"/>
+        </w:tabs>
+        <w:rPr>
+          <w:rFonts w:eastAsiaTheme="minorEastAsia"/>
+          <w:b w:val="0"/>
+          <w:bCs w:val="0"/>
+          <w:noProof/>
+          <w:color w:val="auto"/>
+          <w:sz w:val="36"/>
+          <w:szCs w:val="36"/>
+        </w:rPr>
+      </w:pPr>
+      <w:hyperlink w:anchor="_Toc184134679" w:history="1">
+        <w:r>
+          <w:rPr>
+            <w:rStyle w:val="Lienhypertexte"/>
+            <w:noProof/>
+            <w:sz w:val="32"/>
+            <w:szCs w:val="32"/>
+          </w:rPr>
+          <w:t>Random Forest Classifier</w:t>
+        </w:r>
+        <w:r>
+          <w:rPr>
+            <w:noProof/>
+            <w:webHidden/>
+            <w:sz w:val="32"/>
+            <w:szCs w:val="32"/>
+          </w:rPr>
+          <w:tab/>
+        </w:r>
+        <w:r>
+          <w:rPr>
+            <w:noProof/>
+            <w:webHidden/>
+            <w:sz w:val="32"/>
+            <w:szCs w:val="32"/>
+          </w:rPr>
+          <w:fldChar w:fldCharType="begin"/>
+        </w:r>
+        <w:r>
+          <w:rPr>
+            <w:noProof/>
+            <w:webHidden/>
+            <w:sz w:val="32"/>
+            <w:szCs w:val="32"/>
+          </w:rPr>
+          <w:instrText xml:space="preserve"> PAGEREF _Toc184134679 \h </w:instrText>
+        </w:r>
+        <w:r>
+          <w:rPr>
+            <w:noProof/>
+            <w:webHidden/>
+            <w:sz w:val="32"/>
+            <w:szCs w:val="32"/>
+          </w:rPr>
+        </w:r>
+        <w:r>
+          <w:rPr>
+            <w:noProof/>
+            <w:webHidden/>
+            <w:sz w:val="32"/>
+            <w:szCs w:val="32"/>
+          </w:rPr>
+          <w:fldChar w:fldCharType="separate"/>
+        </w:r>
+        <w:r>
+          <w:rPr>
+            <w:noProof/>
+            <w:webHidden/>
+            <w:sz w:val="32"/>
+            <w:szCs w:val="32"/>
+          </w:rPr>
+          <w:t>6</w:t>
+        </w:r>
+        <w:r>
+          <w:rPr>
+            <w:noProof/>
+            <w:webHidden/>
+            <w:sz w:val="32"/>
+            <w:szCs w:val="32"/>
+          </w:rPr>
+          <w:fldChar w:fldCharType="end"/>
+        </w:r>
+      </w:hyperlink>
+    </w:p>
+    <w:p>
+      <w:pPr>
+        <w:pStyle w:val="TM2"/>
+        <w:tabs>
+          <w:tab w:val="right" w:leader="underscore" w:pos="9062"/>
+        </w:tabs>
+        <w:rPr>
+          <w:rFonts w:eastAsiaTheme="minorEastAsia"/>
+          <w:b w:val="0"/>
+          <w:bCs w:val="0"/>
+          <w:noProof/>
+          <w:color w:val="auto"/>
+          <w:sz w:val="36"/>
+          <w:szCs w:val="36"/>
+        </w:rPr>
+      </w:pPr>
+      <w:hyperlink w:anchor="_Toc184134680" w:history="1">
+        <w:r>
+          <w:rPr>
+            <w:rStyle w:val="Lienhypertexte"/>
+            <w:noProof/>
+            <w:sz w:val="32"/>
+            <w:szCs w:val="32"/>
+          </w:rPr>
+          <w:t>Support Vector Machines</w:t>
+        </w:r>
+        <w:r>
+          <w:rPr>
+            <w:noProof/>
+            <w:webHidden/>
+            <w:sz w:val="32"/>
+            <w:szCs w:val="32"/>
+          </w:rPr>
+          <w:tab/>
+        </w:r>
+        <w:r>
+          <w:rPr>
+            <w:noProof/>
+            <w:webHidden/>
+            <w:sz w:val="32"/>
+            <w:szCs w:val="32"/>
+          </w:rPr>
+          <w:fldChar w:fldCharType="begin"/>
+        </w:r>
+        <w:r>
+          <w:rPr>
+            <w:noProof/>
+            <w:webHidden/>
+            <w:sz w:val="32"/>
+            <w:szCs w:val="32"/>
+          </w:rPr>
+          <w:instrText xml:space="preserve"> PAGEREF _Toc184134680 \h </w:instrText>
+        </w:r>
+        <w:r>
+          <w:rPr>
+            <w:noProof/>
+            <w:webHidden/>
+            <w:sz w:val="32"/>
+            <w:szCs w:val="32"/>
+          </w:rPr>
+        </w:r>
+        <w:r>
+          <w:rPr>
+            <w:noProof/>
+            <w:webHidden/>
+            <w:sz w:val="32"/>
+            <w:szCs w:val="32"/>
+          </w:rPr>
+          <w:fldChar w:fldCharType="separate"/>
+        </w:r>
+        <w:r>
+          <w:rPr>
+            <w:noProof/>
+            <w:webHidden/>
+            <w:sz w:val="32"/>
+            <w:szCs w:val="32"/>
+          </w:rPr>
+          <w:t>6</w:t>
+        </w:r>
+        <w:r>
+          <w:rPr>
+            <w:noProof/>
+            <w:webHidden/>
+            <w:sz w:val="32"/>
+            <w:szCs w:val="32"/>
+          </w:rPr>
+          <w:fldChar w:fldCharType="end"/>
+        </w:r>
+      </w:hyperlink>
+    </w:p>
+    <w:p>
+      <w:pPr>
+        <w:pStyle w:val="TM1"/>
+        <w:tabs>
+          <w:tab w:val="right" w:leader="underscore" w:pos="9062"/>
+        </w:tabs>
+        <w:rPr>
+          <w:rFonts w:eastAsiaTheme="minorEastAsia"/>
+          <w:b w:val="0"/>
+          <w:bCs w:val="0"/>
+          <w:i w:val="0"/>
+          <w:iCs w:val="0"/>
+          <w:noProof/>
+          <w:color w:val="auto"/>
+          <w:sz w:val="36"/>
+          <w:szCs w:val="36"/>
+        </w:rPr>
+      </w:pPr>
+      <w:hyperlink w:anchor="_Toc184134681" w:history="1">
+        <w:r>
+          <w:rPr>
+            <w:rStyle w:val="Lienhypertexte"/>
+            <w:noProof/>
+            <w:sz w:val="36"/>
+            <w:szCs w:val="36"/>
+          </w:rPr>
+          <w:t>Comparisons</w:t>
+        </w:r>
+        <w:r>
+          <w:rPr>
+            <w:noProof/>
+            <w:webHidden/>
+            <w:sz w:val="36"/>
+            <w:szCs w:val="36"/>
+          </w:rPr>
+          <w:tab/>
+        </w:r>
+        <w:r>
+          <w:rPr>
+            <w:noProof/>
+            <w:webHidden/>
+            <w:sz w:val="36"/>
+            <w:szCs w:val="36"/>
+          </w:rPr>
+          <w:fldChar w:fldCharType="begin"/>
+        </w:r>
+        <w:r>
+          <w:rPr>
+            <w:noProof/>
+            <w:webHidden/>
+            <w:sz w:val="36"/>
+            <w:szCs w:val="36"/>
+          </w:rPr>
+          <w:instrText xml:space="preserve"> PAGEREF _Toc184134681 \h </w:instrText>
+        </w:r>
+        <w:r>
+          <w:rPr>
+            <w:noProof/>
+            <w:webHidden/>
+            <w:sz w:val="36"/>
+            <w:szCs w:val="36"/>
+          </w:rPr>
+        </w:r>
+        <w:r>
+          <w:rPr>
+            <w:noProof/>
+            <w:webHidden/>
+            <w:sz w:val="36"/>
+            <w:szCs w:val="36"/>
+          </w:rPr>
+          <w:fldChar w:fldCharType="separate"/>
+        </w:r>
+        <w:r>
+          <w:rPr>
+            <w:noProof/>
+            <w:webHidden/>
+            <w:sz w:val="36"/>
+            <w:szCs w:val="36"/>
+          </w:rPr>
+          <w:t>6</w:t>
+        </w:r>
+        <w:r>
+          <w:rPr>
+            <w:noProof/>
+            <w:webHidden/>
+            <w:sz w:val="36"/>
+            <w:szCs w:val="36"/>
+          </w:rPr>
+          <w:fldChar w:fldCharType="end"/>
+        </w:r>
+      </w:hyperlink>
+    </w:p>
+    <w:p>
+      <w:pPr>
+        <w:pStyle w:val="TM1"/>
+        <w:tabs>
+          <w:tab w:val="right" w:leader="underscore" w:pos="9062"/>
+        </w:tabs>
+        <w:rPr>
+          <w:rFonts w:eastAsiaTheme="minorEastAsia"/>
+          <w:b w:val="0"/>
+          <w:bCs w:val="0"/>
+          <w:i w:val="0"/>
+          <w:iCs w:val="0"/>
+          <w:noProof/>
+          <w:color w:val="auto"/>
+          <w:sz w:val="36"/>
+          <w:szCs w:val="36"/>
+        </w:rPr>
+      </w:pPr>
+      <w:hyperlink w:anchor="_Toc184134682" w:history="1">
+        <w:r>
+          <w:rPr>
+            <w:rStyle w:val="Lienhypertexte"/>
+            <w:noProof/>
+            <w:sz w:val="36"/>
+            <w:szCs w:val="36"/>
+          </w:rPr>
+          <w:t>Conclusion</w:t>
+        </w:r>
+        <w:r>
+          <w:rPr>
+            <w:noProof/>
+            <w:webHidden/>
+            <w:sz w:val="36"/>
+            <w:szCs w:val="36"/>
+          </w:rPr>
+          <w:tab/>
+        </w:r>
+        <w:r>
+          <w:rPr>
+            <w:noProof/>
+            <w:webHidden/>
+            <w:sz w:val="36"/>
+            <w:szCs w:val="36"/>
+          </w:rPr>
+          <w:fldChar w:fldCharType="begin"/>
+        </w:r>
+        <w:r>
+          <w:rPr>
+            <w:noProof/>
+            <w:webHidden/>
+            <w:sz w:val="36"/>
+            <w:szCs w:val="36"/>
+          </w:rPr>
+          <w:instrText xml:space="preserve"> PAGEREF _Toc184134682 \h </w:instrText>
+        </w:r>
+        <w:r>
+          <w:rPr>
+            <w:noProof/>
+            <w:webHidden/>
+            <w:sz w:val="36"/>
+            <w:szCs w:val="36"/>
+          </w:rPr>
+        </w:r>
+        <w:r>
+          <w:rPr>
+            <w:noProof/>
+            <w:webHidden/>
+            <w:sz w:val="36"/>
+            <w:szCs w:val="36"/>
+          </w:rPr>
+          <w:fldChar w:fldCharType="separate"/>
+        </w:r>
+        <w:r>
+          <w:rPr>
+            <w:noProof/>
+            <w:webHidden/>
+            <w:sz w:val="36"/>
+            <w:szCs w:val="36"/>
+          </w:rPr>
+          <w:t>6</w:t>
+        </w:r>
+        <w:r>
+          <w:rPr>
+            <w:noProof/>
+            <w:webHidden/>
+            <w:sz w:val="36"/>
+            <w:szCs w:val="36"/>
+          </w:rPr>
+          <w:fldChar w:fldCharType="end"/>
+        </w:r>
+      </w:hyperlink>
+    </w:p>
+    <w:p>
+      <w:pPr>
+        <w:rPr>
+          <w:sz w:val="44"/>
+          <w:szCs w:val="44"/>
+        </w:rPr>
+      </w:pPr>
+      <w:r>
+        <w:rPr>
+          <w:rFonts w:asciiTheme="minorHAnsi" w:hAnsiTheme="minorHAnsi"/>
+          <w:b/>
+          <w:bCs/>
+          <w:i/>
+          <w:iCs/>
+          <w:sz w:val="44"/>
+          <w:szCs w:val="44"/>
+        </w:rPr>
+        <w:fldChar w:fldCharType="end"/>
+      </w:r>
+      <w:r>
+        <w:rPr>
+          <w:sz w:val="44"/>
+          <w:szCs w:val="44"/>
+        </w:rPr>
+        <w:br w:type="page"/>
+      </w:r>
+    </w:p>
+    <w:p>
+      <w:pPr>
+        <w:jc w:val="center"/>
+        <w:rPr>
+          <w:sz w:val="32"/>
+          <w:szCs w:val="32"/>
+        </w:rPr>
+      </w:pPr>
+    </w:p>
+    <w:p>
+      <w:pPr>
+        <w:pStyle w:val="Titre1"/>
+      </w:pPr>
+      <w:bookmarkStart w:id="0" w:name="_Toc184134676"/>
+      <w:r>
+        <w:t>Introduction &amp; Objectives</w:t>
+      </w:r>
+      <w:bookmarkEnd w:id="0"/>
+    </w:p>
     <w:p/>
+    <w:p>
+      <w:r>
+        <w:t>We are working in a famous music-streaming company and our goal is to determine the type of music the customer is listening to. In the future this could help to create algorithm of recommendations based on the likes of the auditor.</w:t>
+      </w:r>
+      <w:r>
+        <w:br/>
+      </w:r>
+      <w:r>
+        <w:br/>
+        <w:t xml:space="preserve">So based on the multiple features such as the popularity, </w:t>
+      </w:r>
+      <w:proofErr w:type="spellStart"/>
+      <w:r>
+        <w:t>acousticness</w:t>
+      </w:r>
+      <w:proofErr w:type="spellEnd"/>
+      <w:r>
+        <w:t xml:space="preserve"> or tempo, we have to be able to classify any other music in one of the genres.</w:t>
+      </w:r>
+    </w:p>
+    <w:p>
+      <w:r>
+        <w:t xml:space="preserve">This is why this project is about classification because we have several genres and it </w:t>
+      </w:r>
+      <w:r>
+        <w:t>cannot</w:t>
+      </w:r>
+      <w:r>
+        <w:t xml:space="preserve"> be clustering cause we already know the genres and we do not want to discover knew under-genres. Moreover, this is not regression because genres are not numbers there are categories.</w:t>
+      </w:r>
+    </w:p>
+    <w:p>
+      <w:r>
+        <w:t>A</w:t>
+      </w:r>
+      <w:r>
+        <w:t xml:space="preserve">fter having the </w:t>
+      </w:r>
+      <w:r>
+        <w:t xml:space="preserve">Data Loading and </w:t>
+      </w:r>
+      <w:r>
+        <w:t xml:space="preserve">Pre-processing, we now invite you to discover our work and our results through these </w:t>
+      </w:r>
+      <w:r>
+        <w:t xml:space="preserve">following </w:t>
+      </w:r>
+      <w:r>
+        <w:t>pages</w:t>
+      </w:r>
+      <w:r>
+        <w:t>.</w:t>
+      </w:r>
+    </w:p>
+    <w:p/>
+    <w:p>
+      <w:pPr>
+        <w:pStyle w:val="Titre1"/>
+      </w:pPr>
+      <w:bookmarkStart w:id="1" w:name="_Toc184134677"/>
+      <w:r>
+        <w:t>The Algorithms</w:t>
+      </w:r>
+      <w:bookmarkEnd w:id="1"/>
+    </w:p>
+    <w:p>
+      <w:pPr>
+        <w:pStyle w:val="Titre2"/>
+      </w:pPr>
+      <w:r>
+        <w:tab/>
+      </w:r>
+      <w:bookmarkStart w:id="2" w:name="_Toc184134678"/>
+      <w:r>
+        <w:t>K-nearest Neighbors</w:t>
+      </w:r>
+      <w:bookmarkEnd w:id="2"/>
+    </w:p>
+    <w:p>
+      <w:r>
+        <w:t>T</w:t>
+      </w:r>
+      <w:r>
+        <w:t>he</w:t>
+      </w:r>
+      <w:r>
+        <w:t xml:space="preserve"> </w:t>
+      </w:r>
+      <w:r>
+        <w:t>K-nearest Neighbors</w:t>
+      </w:r>
+      <w:r>
+        <w:t xml:space="preserve"> (KNN) </w:t>
+      </w:r>
+      <w:r>
+        <w:t>algorithm is based on the proximity of each value to each other, this is why it was important to choose the right distance algorithm. And among all those existing we decided to concentrate on Euclidean distance and Manhattan distance. Here are the respectively calculated errors of each one :</w:t>
+      </w:r>
+    </w:p>
     <w:p>
       <w:r>
         <w:lastRenderedPageBreak/>
         <w:drawing>
-          <wp:inline distT="0" distB="0" distL="0" distR="0" wp14:anchorId="069D4013" wp14:editId="41736193">
+          <wp:inline distT="0" distB="0" distL="0" distR="0" wp14:anchorId="606F24B7" wp14:editId="404F217C">
             <wp:extent cx="5760720" cy="2531745"/>
             <wp:effectExtent l="0" t="0" r="0" b="1905"/>
             <wp:docPr id="151297141" name="Image 1" descr="Une image contenant texte, capture d’écran, Tracé, diagramme&#10;&#10;Description générée automatiquement"/>
@@ -150,43 +990,6 @@
                 <pic:pic xmlns:pic="http://schemas.openxmlformats.org/drawingml/2006/picture">
                   <pic:nvPicPr>
                     <pic:cNvPr id="151297141" name="Image 1" descr="Une image contenant texte, capture d’écran, Tracé, diagramme&#10;&#10;Description générée automatiquement"/>
-                    <pic:cNvPicPr/>
-                  </pic:nvPicPr>
-                  <pic:blipFill>
-                    <a:blip r:embed="rId6"/>
-                    <a:stretch>
-                      <a:fillRect/>
-                    </a:stretch>
-                  </pic:blipFill>
-                  <pic:spPr>
-                    <a:xfrm>
-                      <a:off x="0" y="0"/>
-                      <a:ext cx="5760720" cy="2531745"/>
-                    </a:xfrm>
-                    <a:prstGeom prst="rect">
-                      <a:avLst/>
-                    </a:prstGeom>
-                  </pic:spPr>
-                </pic:pic>
-              </a:graphicData>
-            </a:graphic>
-          </wp:inline>
-        </w:drawing>
-      </w:r>
-      <w:r>
-        <w:drawing>
-          <wp:inline distT="0" distB="0" distL="0" distR="0" wp14:anchorId="01BB9723" wp14:editId="106381B3">
-            <wp:extent cx="5760720" cy="2531745"/>
-            <wp:effectExtent l="0" t="0" r="0" b="1905"/>
-            <wp:docPr id="1117890904" name="Image 1" descr="Une image contenant texte, capture d’écran, Tracé, ligne&#10;&#10;Description générée automatiquement"/>
-            <wp:cNvGraphicFramePr>
-              <a:graphicFrameLocks xmlns:a="http://schemas.openxmlformats.org/drawingml/2006/main" noChangeAspect="1"/>
-            </wp:cNvGraphicFramePr>
-            <a:graphic xmlns:a="http://schemas.openxmlformats.org/drawingml/2006/main">
-              <a:graphicData uri="http://schemas.openxmlformats.org/drawingml/2006/picture">
-                <pic:pic xmlns:pic="http://schemas.openxmlformats.org/drawingml/2006/picture">
-                  <pic:nvPicPr>
-                    <pic:cNvPr id="1117890904" name="Image 1" descr="Une image contenant texte, capture d’écran, Tracé, ligne&#10;&#10;Description générée automatiquement"/>
                     <pic:cNvPicPr/>
                   </pic:nvPicPr>
                   <pic:blipFill>
@@ -211,11 +1014,63 @@
         </w:drawing>
       </w:r>
       <w:r>
+        <w:drawing>
+          <wp:inline distT="0" distB="0" distL="0" distR="0" wp14:anchorId="7AA958F4" wp14:editId="00A67B7C">
+            <wp:extent cx="5760720" cy="2531745"/>
+            <wp:effectExtent l="0" t="0" r="0" b="1905"/>
+            <wp:docPr id="1117890904" name="Image 1" descr="Une image contenant texte, capture d’écran, Tracé, ligne&#10;&#10;Description générée automatiquement"/>
+            <wp:cNvGraphicFramePr>
+              <a:graphicFrameLocks xmlns:a="http://schemas.openxmlformats.org/drawingml/2006/main" noChangeAspect="1"/>
+            </wp:cNvGraphicFramePr>
+            <a:graphic xmlns:a="http://schemas.openxmlformats.org/drawingml/2006/main">
+              <a:graphicData uri="http://schemas.openxmlformats.org/drawingml/2006/picture">
+                <pic:pic xmlns:pic="http://schemas.openxmlformats.org/drawingml/2006/picture">
+                  <pic:nvPicPr>
+                    <pic:cNvPr id="1117890904" name="Image 1" descr="Une image contenant texte, capture d’écran, Tracé, ligne&#10;&#10;Description générée automatiquement"/>
+                    <pic:cNvPicPr/>
+                  </pic:nvPicPr>
+                  <pic:blipFill>
+                    <a:blip r:embed="rId8"/>
+                    <a:stretch>
+                      <a:fillRect/>
+                    </a:stretch>
+                  </pic:blipFill>
+                  <pic:spPr>
+                    <a:xfrm>
+                      <a:off x="0" y="0"/>
+                      <a:ext cx="5760720" cy="2531745"/>
+                    </a:xfrm>
+                    <a:prstGeom prst="rect">
+                      <a:avLst/>
+                    </a:prstGeom>
+                  </pic:spPr>
+                </pic:pic>
+              </a:graphicData>
+            </a:graphic>
+          </wp:inline>
+        </w:drawing>
+      </w:r>
+    </w:p>
+    <w:p>
+      <w:r>
+        <w:t>You can see here how both algorithm are close in error rate but the Manhattan one is lower. This is why we choose it.</w:t>
+      </w:r>
+    </w:p>
+    <w:p>
+      <w:r>
+        <w:t xml:space="preserve">Now, let’s go deep into the KNN algorithm by plotting its confusion matrix : </w:t>
+      </w:r>
+    </w:p>
+    <w:p>
+      <w:pPr>
+        <w:jc w:val="center"/>
+      </w:pPr>
+      <w:r>
         <w:lastRenderedPageBreak/>
         <w:drawing>
-          <wp:inline distT="0" distB="0" distL="0" distR="0" wp14:anchorId="155B3C9B" wp14:editId="1755EB70">
-            <wp:extent cx="5760720" cy="6236335"/>
-            <wp:effectExtent l="0" t="0" r="0" b="0"/>
+          <wp:inline distT="0" distB="0" distL="0" distR="0" wp14:anchorId="04A7251D" wp14:editId="1707DA58">
+            <wp:extent cx="4755337" cy="5147945"/>
+            <wp:effectExtent l="0" t="0" r="7620" b="0"/>
             <wp:docPr id="521107144" name="Image 1" descr="Une image contenant texte, capture d’écran, Parallèle, nombre&#10;&#10;Description générée automatiquement"/>
             <wp:cNvGraphicFramePr>
               <a:graphicFrameLocks xmlns:a="http://schemas.openxmlformats.org/drawingml/2006/main" noChangeAspect="1"/>
@@ -228,7 +1083,7 @@
                     <pic:cNvPicPr/>
                   </pic:nvPicPr>
                   <pic:blipFill>
-                    <a:blip r:embed="rId8"/>
+                    <a:blip r:embed="rId9"/>
                     <a:stretch>
                       <a:fillRect/>
                     </a:stretch>
@@ -236,7 +1091,7 @@
                   <pic:spPr>
                     <a:xfrm>
                       <a:off x="0" y="0"/>
-                      <a:ext cx="5760720" cy="6236335"/>
+                      <a:ext cx="4770085" cy="5163911"/>
                     </a:xfrm>
                     <a:prstGeom prst="rect">
                       <a:avLst/>
@@ -250,11 +1105,36 @@
       </w:r>
     </w:p>
     <w:p>
+      <w:pPr>
+        <w:jc w:val="left"/>
+      </w:pPr>
+      <w:r>
+        <w:t>We can clearly see here the True Positive diagonal which is pretty good for Blues, Bollywood, HipHop, Instrumental, Pop and Indie. But we can also observe a big problem which that the indie class is dragging a lot of other genre in its predictions, for example the Alt class as 97 good predictions and 235 predictions in the Indie class which is a pretty bad performance.</w:t>
+      </w:r>
+    </w:p>
+    <w:p>
+      <w:pPr>
+        <w:jc w:val="left"/>
+      </w:pPr>
+      <w:r>
+        <w:t xml:space="preserve">So, we decided to remove the indie class </w:t>
+      </w:r>
+      <w:r>
+        <w:t>temporary</w:t>
+      </w:r>
+      <w:r>
+        <w:t xml:space="preserve"> to see how the dataset will respond : </w:t>
+      </w:r>
+    </w:p>
+    <w:p>
+      <w:pPr>
+        <w:jc w:val="center"/>
+      </w:pPr>
       <w:r>
         <w:lastRenderedPageBreak/>
         <w:drawing>
-          <wp:inline distT="0" distB="0" distL="0" distR="0" wp14:anchorId="75FC8860" wp14:editId="1DAFBFBB">
-            <wp:extent cx="5760720" cy="6236335"/>
+          <wp:inline distT="0" distB="0" distL="0" distR="0" wp14:anchorId="2626D36D" wp14:editId="49E1779E">
+            <wp:extent cx="4860920" cy="5262245"/>
             <wp:effectExtent l="0" t="0" r="0" b="0"/>
             <wp:docPr id="1397261573" name="Image 1" descr="Une image contenant texte, capture d’écran, carré, Parallèle&#10;&#10;Description générée automatiquement"/>
             <wp:cNvGraphicFramePr>
@@ -268,7 +1148,7 @@
                     <pic:cNvPicPr/>
                   </pic:nvPicPr>
                   <pic:blipFill>
-                    <a:blip r:embed="rId9"/>
+                    <a:blip r:embed="rId10"/>
                     <a:stretch>
                       <a:fillRect/>
                     </a:stretch>
@@ -276,7 +1156,7 @@
                   <pic:spPr>
                     <a:xfrm>
                       <a:off x="0" y="0"/>
-                      <a:ext cx="5760720" cy="6236335"/>
+                      <a:ext cx="4918997" cy="5325116"/>
                     </a:xfrm>
                     <a:prstGeom prst="rect">
                       <a:avLst/>
@@ -291,10 +1171,49 @@
     </w:p>
     <w:p>
       <w:r>
+        <w:t xml:space="preserve">Now the Alt class as way better results </w:t>
+      </w:r>
+      <w:r>
+        <w:t>and Rock which was predicted as Indie is now considered as Alt. The main reason for this is that the Indie class as way more values in the dataset and so the training is influenced by this, and moreover Rock, Alt and Indie are very close genre in music.</w:t>
+      </w:r>
+    </w:p>
+    <w:p/>
+    <w:p>
+      <w:pPr>
+        <w:pStyle w:val="Titre2"/>
+      </w:pPr>
+      <w:r>
+        <w:tab/>
+      </w:r>
+      <w:bookmarkStart w:id="3" w:name="_Toc184134679"/>
+      <w:r>
+        <w:t>Random Forest Classifier</w:t>
+      </w:r>
+      <w:bookmarkEnd w:id="3"/>
+    </w:p>
+    <w:p>
+      <w:r>
+        <w:t xml:space="preserve">A Random Forest Classifier </w:t>
+      </w:r>
+      <w:r>
+        <w:t xml:space="preserve">(RFC) </w:t>
+      </w:r>
+      <w:r>
+        <w:t>is an ensemble machine learning algorithm that creates multiple decision trees using random subsets of training data and features, with each tree "voting" on the final classification.</w:t>
+      </w:r>
+      <w:r>
+        <w:t xml:space="preserve"> Here is our confusion matrix with this algorithm :</w:t>
+      </w:r>
+    </w:p>
+    <w:p>
+      <w:pPr>
+        <w:jc w:val="center"/>
+      </w:pPr>
+      <w:r>
         <w:lastRenderedPageBreak/>
         <w:drawing>
-          <wp:inline distT="0" distB="0" distL="0" distR="0" wp14:anchorId="23B266AC" wp14:editId="14BB9562">
-            <wp:extent cx="5760720" cy="6198235"/>
+          <wp:inline distT="0" distB="0" distL="0" distR="0" wp14:anchorId="37D19289" wp14:editId="6793F9F8">
+            <wp:extent cx="4789737" cy="5153508"/>
             <wp:effectExtent l="0" t="0" r="0" b="0"/>
             <wp:docPr id="1876775099" name="Image 1" descr="Une image contenant texte, capture d’écran, Parallèle, carré&#10;&#10;Description générée automatiquement"/>
             <wp:cNvGraphicFramePr>
@@ -308,7 +1227,7 @@
                     <pic:cNvPicPr/>
                   </pic:nvPicPr>
                   <pic:blipFill>
-                    <a:blip r:embed="rId10"/>
+                    <a:blip r:embed="rId11"/>
                     <a:stretch>
                       <a:fillRect/>
                     </a:stretch>
@@ -316,7 +1235,7 @@
                   <pic:spPr>
                     <a:xfrm>
                       <a:off x="0" y="0"/>
-                      <a:ext cx="5760720" cy="6198235"/>
+                      <a:ext cx="4835903" cy="5203181"/>
                     </a:xfrm>
                     <a:prstGeom prst="rect">
                       <a:avLst/>
@@ -328,13 +1247,46 @@
           </wp:inline>
         </w:drawing>
       </w:r>
+    </w:p>
+    <w:p/>
+    <w:p>
+      <w:pPr>
+        <w:pStyle w:val="Titre2"/>
+      </w:pPr>
+      <w:r>
+        <w:tab/>
+      </w:r>
+      <w:bookmarkStart w:id="4" w:name="_Toc184134680"/>
+      <w:r>
+        <w:t>Support Vector Machines</w:t>
+      </w:r>
+      <w:bookmarkEnd w:id="4"/>
+    </w:p>
+    <w:p>
+      <w:r>
+        <w:t xml:space="preserve">The </w:t>
+      </w:r>
+      <w:r>
+        <w:t>Support Vector Machine (SVM) is an algorithm that finds the best boundary to separate different groups of data points. It works by creating the largest possible gap between groups, helping to clearly classify new data into the correct category.</w:t>
+      </w:r>
+      <w:r>
+        <w:t xml:space="preserve"> </w:t>
+      </w:r>
+      <w:r>
+        <w:t>Here is our confusion matrix with this algorithm :</w:t>
+      </w:r>
+    </w:p>
+    <w:p>
+      <w:pPr>
+        <w:jc w:val="center"/>
+      </w:pPr>
       <w:r>
         <w:lastRenderedPageBreak/>
         <w:drawing>
-          <wp:inline distT="0" distB="0" distL="0" distR="0" wp14:anchorId="419EA560" wp14:editId="159ACBA9">
-            <wp:extent cx="5760720" cy="6236335"/>
+          <wp:inline distT="0" distB="0" distL="0" distR="0" wp14:anchorId="67B8BAFA" wp14:editId="4A1BE1DD">
+            <wp:extent cx="4860921" cy="5262245"/>
             <wp:effectExtent l="0" t="0" r="0" b="0"/>
-            <wp:docPr id="1650498148" name="Image 1"/>
+            <wp:docPr id="1650498148" name="Image 1" descr="Une image contenant texte, capture d’écran, Parallèle, nombre&#10;&#10;Description générée automatiquement"/>
             <wp:cNvGraphicFramePr>
               <a:graphicFrameLocks xmlns:a="http://schemas.openxmlformats.org/drawingml/2006/main" noChangeAspect="1"/>
             </wp:cNvGraphicFramePr>
@@ -342,11 +1294,11 @@
               <a:graphicData uri="http://schemas.openxmlformats.org/drawingml/2006/picture">
                 <pic:pic xmlns:pic="http://schemas.openxmlformats.org/drawingml/2006/picture">
                   <pic:nvPicPr>
-                    <pic:cNvPr id="1650498148" name=""/>
+                    <pic:cNvPr id="1650498148" name="Image 1" descr="Une image contenant texte, capture d’écran, Parallèle, nombre&#10;&#10;Description générée automatiquement"/>
                     <pic:cNvPicPr/>
                   </pic:nvPicPr>
                   <pic:blipFill>
-                    <a:blip r:embed="rId11"/>
+                    <a:blip r:embed="rId12"/>
                     <a:stretch>
                       <a:fillRect/>
                     </a:stretch>
@@ -354,7 +1306,7 @@
                   <pic:spPr>
                     <a:xfrm>
                       <a:off x="0" y="0"/>
-                      <a:ext cx="5760720" cy="6236335"/>
+                      <a:ext cx="4885360" cy="5288702"/>
                     </a:xfrm>
                     <a:prstGeom prst="rect">
                       <a:avLst/>
@@ -366,10 +1318,35 @@
           </wp:inline>
         </w:drawing>
       </w:r>
+    </w:p>
+    <w:p>
+      <w:pPr>
+        <w:pStyle w:val="Titre1"/>
+      </w:pPr>
+      <w:bookmarkStart w:id="5" w:name="_Toc184134681"/>
+      <w:r>
+        <w:t>Comparisons</w:t>
+      </w:r>
+      <w:bookmarkEnd w:id="5"/>
+    </w:p>
+    <w:p>
+      <w:pPr>
+        <w:pStyle w:val="Titre1"/>
+      </w:pPr>
+      <w:bookmarkStart w:id="6" w:name="_Toc184134682"/>
+      <w:r>
+        <w:t>Conclusion</w:t>
+      </w:r>
+      <w:bookmarkEnd w:id="6"/>
+    </w:p>
+    <w:p/>
+    <w:p/>
+    <w:p/>
+    <w:p>
       <w:r>
         <w:lastRenderedPageBreak/>
         <w:drawing>
-          <wp:inline distT="0" distB="0" distL="0" distR="0" wp14:anchorId="1413568F" wp14:editId="6A935ED8">
+          <wp:inline distT="0" distB="0" distL="0" distR="0" wp14:anchorId="1413568F" wp14:editId="6E0A51CF">
             <wp:extent cx="5760720" cy="3436620"/>
             <wp:effectExtent l="0" t="0" r="0" b="0"/>
             <wp:docPr id="917715977" name="Image 1" descr="Une image contenant texte, capture d’écran, Tracé, diagramme&#10;&#10;Description générée automatiquement"/>
@@ -381,43 +1358,6 @@
                 <pic:pic xmlns:pic="http://schemas.openxmlformats.org/drawingml/2006/picture">
                   <pic:nvPicPr>
                     <pic:cNvPr id="917715977" name="Image 1" descr="Une image contenant texte, capture d’écran, Tracé, diagramme&#10;&#10;Description générée automatiquement"/>
-                    <pic:cNvPicPr/>
-                  </pic:nvPicPr>
-                  <pic:blipFill>
-                    <a:blip r:embed="rId12"/>
-                    <a:stretch>
-                      <a:fillRect/>
-                    </a:stretch>
-                  </pic:blipFill>
-                  <pic:spPr>
-                    <a:xfrm>
-                      <a:off x="0" y="0"/>
-                      <a:ext cx="5760720" cy="3436620"/>
-                    </a:xfrm>
-                    <a:prstGeom prst="rect">
-                      <a:avLst/>
-                    </a:prstGeom>
-                  </pic:spPr>
-                </pic:pic>
-              </a:graphicData>
-            </a:graphic>
-          </wp:inline>
-        </w:drawing>
-      </w:r>
-      <w:r>
-        <w:drawing>
-          <wp:inline distT="0" distB="0" distL="0" distR="0" wp14:anchorId="5DE6C65C" wp14:editId="7180F6D9">
-            <wp:extent cx="5760720" cy="3436620"/>
-            <wp:effectExtent l="0" t="0" r="0" b="0"/>
-            <wp:docPr id="1745251681" name="Image 1" descr="Une image contenant texte, capture d’écran, Tracé, diagramme&#10;&#10;Description générée automatiquement"/>
-            <wp:cNvGraphicFramePr>
-              <a:graphicFrameLocks xmlns:a="http://schemas.openxmlformats.org/drawingml/2006/main" noChangeAspect="1"/>
-            </wp:cNvGraphicFramePr>
-            <a:graphic xmlns:a="http://schemas.openxmlformats.org/drawingml/2006/main">
-              <a:graphicData uri="http://schemas.openxmlformats.org/drawingml/2006/picture">
-                <pic:pic xmlns:pic="http://schemas.openxmlformats.org/drawingml/2006/picture">
-                  <pic:nvPicPr>
-                    <pic:cNvPr id="1745251681" name="Image 1" descr="Une image contenant texte, capture d’écran, Tracé, diagramme&#10;&#10;Description générée automatiquement"/>
                     <pic:cNvPicPr/>
                   </pic:nvPicPr>
                   <pic:blipFill>
@@ -442,12 +1382,11 @@
         </w:drawing>
       </w:r>
       <w:r>
-        <w:lastRenderedPageBreak/>
         <w:drawing>
-          <wp:inline distT="0" distB="0" distL="0" distR="0" wp14:anchorId="508028B4" wp14:editId="238C06C4">
+          <wp:inline distT="0" distB="0" distL="0" distR="0" wp14:anchorId="5DE6C65C" wp14:editId="7180F6D9">
             <wp:extent cx="5760720" cy="3436620"/>
             <wp:effectExtent l="0" t="0" r="0" b="0"/>
-            <wp:docPr id="809006182" name="Image 1" descr="Une image contenant texte, capture d’écran, Tracé, diagramme&#10;&#10;Description générée automatiquement"/>
+            <wp:docPr id="1745251681" name="Image 1" descr="Une image contenant texte, capture d’écran, Tracé, diagramme&#10;&#10;Description générée automatiquement"/>
             <wp:cNvGraphicFramePr>
               <a:graphicFrameLocks xmlns:a="http://schemas.openxmlformats.org/drawingml/2006/main" noChangeAspect="1"/>
             </wp:cNvGraphicFramePr>
@@ -455,7 +1394,7 @@
               <a:graphicData uri="http://schemas.openxmlformats.org/drawingml/2006/picture">
                 <pic:pic xmlns:pic="http://schemas.openxmlformats.org/drawingml/2006/picture">
                   <pic:nvPicPr>
-                    <pic:cNvPr id="809006182" name="Image 1" descr="Une image contenant texte, capture d’écran, Tracé, diagramme&#10;&#10;Description générée automatiquement"/>
+                    <pic:cNvPr id="1745251681" name="Image 1" descr="Une image contenant texte, capture d’écran, Tracé, diagramme&#10;&#10;Description générée automatiquement"/>
                     <pic:cNvPicPr/>
                   </pic:nvPicPr>
                   <pic:blipFill>
@@ -480,11 +1419,12 @@
         </w:drawing>
       </w:r>
       <w:r>
+        <w:lastRenderedPageBreak/>
         <w:drawing>
-          <wp:inline distT="0" distB="0" distL="0" distR="0" wp14:anchorId="647AAA28" wp14:editId="3D8C7CFF">
+          <wp:inline distT="0" distB="0" distL="0" distR="0" wp14:anchorId="508028B4" wp14:editId="238C06C4">
             <wp:extent cx="5760720" cy="3436620"/>
             <wp:effectExtent l="0" t="0" r="0" b="0"/>
-            <wp:docPr id="1885569415" name="Image 1" descr="Une image contenant texte, capture d’écran, Tracé, diagramme&#10;&#10;Description générée automatiquement"/>
+            <wp:docPr id="809006182" name="Image 1" descr="Une image contenant texte, capture d’écran, Tracé, diagramme&#10;&#10;Description générée automatiquement"/>
             <wp:cNvGraphicFramePr>
               <a:graphicFrameLocks xmlns:a="http://schemas.openxmlformats.org/drawingml/2006/main" noChangeAspect="1"/>
             </wp:cNvGraphicFramePr>
@@ -492,7 +1432,7 @@
               <a:graphicData uri="http://schemas.openxmlformats.org/drawingml/2006/picture">
                 <pic:pic xmlns:pic="http://schemas.openxmlformats.org/drawingml/2006/picture">
                   <pic:nvPicPr>
-                    <pic:cNvPr id="1885569415" name="Image 1" descr="Une image contenant texte, capture d’écran, Tracé, diagramme&#10;&#10;Description générée automatiquement"/>
+                    <pic:cNvPr id="809006182" name="Image 1" descr="Une image contenant texte, capture d’écran, Tracé, diagramme&#10;&#10;Description générée automatiquement"/>
                     <pic:cNvPicPr/>
                   </pic:nvPicPr>
                   <pic:blipFill>
@@ -516,9 +1456,46 @@
           </wp:inline>
         </w:drawing>
       </w:r>
+      <w:r>
+        <w:drawing>
+          <wp:inline distT="0" distB="0" distL="0" distR="0" wp14:anchorId="647AAA28" wp14:editId="3D8C7CFF">
+            <wp:extent cx="5760720" cy="3436620"/>
+            <wp:effectExtent l="0" t="0" r="0" b="0"/>
+            <wp:docPr id="1885569415" name="Image 1" descr="Une image contenant texte, capture d’écran, Tracé, diagramme&#10;&#10;Description générée automatiquement"/>
+            <wp:cNvGraphicFramePr>
+              <a:graphicFrameLocks xmlns:a="http://schemas.openxmlformats.org/drawingml/2006/main" noChangeAspect="1"/>
+            </wp:cNvGraphicFramePr>
+            <a:graphic xmlns:a="http://schemas.openxmlformats.org/drawingml/2006/main">
+              <a:graphicData uri="http://schemas.openxmlformats.org/drawingml/2006/picture">
+                <pic:pic xmlns:pic="http://schemas.openxmlformats.org/drawingml/2006/picture">
+                  <pic:nvPicPr>
+                    <pic:cNvPr id="1885569415" name="Image 1" descr="Une image contenant texte, capture d’écran, Tracé, diagramme&#10;&#10;Description générée automatiquement"/>
+                    <pic:cNvPicPr/>
+                  </pic:nvPicPr>
+                  <pic:blipFill>
+                    <a:blip r:embed="rId16"/>
+                    <a:stretch>
+                      <a:fillRect/>
+                    </a:stretch>
+                  </pic:blipFill>
+                  <pic:spPr>
+                    <a:xfrm>
+                      <a:off x="0" y="0"/>
+                      <a:ext cx="5760720" cy="3436620"/>
+                    </a:xfrm>
+                    <a:prstGeom prst="rect">
+                      <a:avLst/>
+                    </a:prstGeom>
+                  </pic:spPr>
+                </pic:pic>
+              </a:graphicData>
+            </a:graphic>
+          </wp:inline>
+        </w:drawing>
+      </w:r>
     </w:p>
     <w:sectPr>
-      <w:footerReference w:type="default" r:id="rId16"/>
+      <w:footerReference w:type="default" r:id="rId17"/>
       <w:pgSz w:w="11906" w:h="16838"/>
       <w:pgMar w:top="1417" w:right="1417" w:bottom="1417" w:left="1417" w:header="708" w:footer="708" w:gutter="0"/>
       <w:cols w:space="708"/>
@@ -573,36 +1550,14 @@
         <w:color w:val="2C7FCE" w:themeColor="text2" w:themeTint="99"/>
         <w:spacing w:val="60"/>
         <w:sz w:val="24"/>
-        <w:lang w:val="fr-FR"/>
       </w:rPr>
-      <w:t xml:space="preserve">Prom 2027 – </w:t>
-    </w:r>
-    <w:proofErr w:type="spellStart"/>
-    <w:r>
-      <w:rPr>
-        <w:color w:val="2C7FCE" w:themeColor="text2" w:themeTint="99"/>
-        <w:spacing w:val="60"/>
-        <w:sz w:val="24"/>
-        <w:lang w:val="fr-FR"/>
-      </w:rPr>
-      <w:t>December</w:t>
-    </w:r>
-    <w:proofErr w:type="spellEnd"/>
-    <w:r>
-      <w:rPr>
-        <w:color w:val="2C7FCE" w:themeColor="text2" w:themeTint="99"/>
-        <w:spacing w:val="60"/>
-        <w:sz w:val="24"/>
-        <w:lang w:val="fr-FR"/>
-      </w:rPr>
-      <w:t xml:space="preserve"> 2024</w:t>
+      <w:t>Prom 2027 – December 2024</w:t>
     </w:r>
     <w:r>
       <w:rPr>
         <w:color w:val="2C7FCE" w:themeColor="text2" w:themeTint="99"/>
         <w:spacing w:val="60"/>
         <w:sz w:val="24"/>
-        <w:lang w:val="fr-FR"/>
       </w:rPr>
       <w:tab/>
     </w:r>
@@ -611,7 +1566,6 @@
         <w:color w:val="2C7FCE" w:themeColor="text2" w:themeTint="99"/>
         <w:spacing w:val="60"/>
         <w:sz w:val="24"/>
-        <w:lang w:val="fr-FR"/>
       </w:rPr>
       <w:tab/>
     </w:r>
@@ -620,7 +1574,6 @@
         <w:color w:val="2C7FCE" w:themeColor="text2" w:themeTint="99"/>
         <w:spacing w:val="60"/>
         <w:sz w:val="24"/>
-        <w:lang w:val="fr-FR"/>
       </w:rPr>
       <w:tab/>
     </w:r>
@@ -629,16 +1582,14 @@
         <w:color w:val="2C7FCE" w:themeColor="text2" w:themeTint="99"/>
         <w:spacing w:val="60"/>
         <w:sz w:val="24"/>
-        <w:lang w:val="fr-FR"/>
       </w:rPr>
       <w:tab/>
-      <w:t xml:space="preserve">     Page</w:t>
+      <w:t xml:space="preserve">    Page</w:t>
     </w:r>
     <w:r>
       <w:rPr>
         <w:color w:val="2C7FCE" w:themeColor="text2" w:themeTint="99"/>
         <w:sz w:val="24"/>
-        <w:lang w:val="fr-FR"/>
       </w:rPr>
       <w:t xml:space="preserve"> </w:t>
     </w:r>
@@ -667,7 +1618,6 @@
       <w:rPr>
         <w:color w:val="0A1D30" w:themeColor="text2" w:themeShade="BF"/>
         <w:sz w:val="24"/>
-        <w:lang w:val="fr-FR"/>
       </w:rPr>
       <w:t>1</w:t>
     </w:r>
@@ -682,7 +1632,6 @@
       <w:rPr>
         <w:color w:val="0A1D30" w:themeColor="text2" w:themeShade="BF"/>
         <w:sz w:val="24"/>
-        <w:lang w:val="fr-FR"/>
       </w:rPr>
       <w:t xml:space="preserve"> | </w:t>
     </w:r>
@@ -711,7 +1660,6 @@
       <w:rPr>
         <w:color w:val="0A1D30" w:themeColor="text2" w:themeShade="BF"/>
         <w:sz w:val="24"/>
-        <w:lang w:val="fr-FR"/>
       </w:rPr>
       <w:t>1</w:t>
     </w:r>
@@ -1195,7 +2143,6 @@
     <w:next w:val="Normal"/>
     <w:link w:val="Titre2Car"/>
     <w:uiPriority w:val="9"/>
-    <w:semiHidden/>
     <w:unhideWhenUsed/>
     <w:qFormat/>
     <w:rsid w:val="00F506C6"/>
@@ -1411,7 +2358,6 @@
     <w:basedOn w:val="Policepardfaut"/>
     <w:link w:val="Titre2"/>
     <w:uiPriority w:val="9"/>
-    <w:semiHidden/>
     <w:rsid w:val="00F506C6"/>
     <w:rPr>
       <w:rFonts w:ascii="Times New Roman" w:eastAsiaTheme="majorEastAsia" w:hAnsi="Times New Roman" w:cstheme="majorBidi"/>
@@ -1736,6 +2682,214 @@
       <w:color w:val="153D63" w:themeColor="text2" w:themeTint="E6"/>
       <w:sz w:val="28"/>
       <w:lang w:val="en-US"/>
+    </w:rPr>
+  </w:style>
+  <w:style w:type="paragraph" w:styleId="En-ttedetabledesmatires">
+    <w:name w:val="TOC Heading"/>
+    <w:basedOn w:val="Titre1"/>
+    <w:next w:val="Normal"/>
+    <w:uiPriority w:val="39"/>
+    <w:unhideWhenUsed/>
+    <w:qFormat/>
+    <w:rsid w:val="00A61B73"/>
+    <w:pPr>
+      <w:spacing w:before="240" w:after="0" w:line="259" w:lineRule="auto"/>
+      <w:jc w:val="left"/>
+      <w:outlineLvl w:val="9"/>
+    </w:pPr>
+    <w:rPr>
+      <w:rFonts w:asciiTheme="majorHAnsi" w:hAnsiTheme="majorHAnsi"/>
+      <w:b w:val="0"/>
+      <w:kern w:val="0"/>
+      <w:sz w:val="32"/>
+      <w:szCs w:val="32"/>
+      <w14:ligatures w14:val="none"/>
+    </w:rPr>
+  </w:style>
+  <w:style w:type="paragraph" w:styleId="TM1">
+    <w:name w:val="toc 1"/>
+    <w:basedOn w:val="Normal"/>
+    <w:next w:val="Normal"/>
+    <w:autoRedefine/>
+    <w:uiPriority w:val="39"/>
+    <w:unhideWhenUsed/>
+    <w:rsid w:val="00A61B73"/>
+    <w:pPr>
+      <w:spacing w:before="120" w:after="0"/>
+      <w:jc w:val="left"/>
+    </w:pPr>
+    <w:rPr>
+      <w:rFonts w:asciiTheme="minorHAnsi" w:hAnsiTheme="minorHAnsi"/>
+      <w:b/>
+      <w:bCs/>
+      <w:i/>
+      <w:iCs/>
+      <w:sz w:val="24"/>
+    </w:rPr>
+  </w:style>
+  <w:style w:type="paragraph" w:styleId="TM2">
+    <w:name w:val="toc 2"/>
+    <w:basedOn w:val="Normal"/>
+    <w:next w:val="Normal"/>
+    <w:autoRedefine/>
+    <w:uiPriority w:val="39"/>
+    <w:unhideWhenUsed/>
+    <w:rsid w:val="00A61B73"/>
+    <w:pPr>
+      <w:spacing w:before="120" w:after="0"/>
+      <w:ind w:left="280"/>
+      <w:jc w:val="left"/>
+    </w:pPr>
+    <w:rPr>
+      <w:rFonts w:asciiTheme="minorHAnsi" w:hAnsiTheme="minorHAnsi"/>
+      <w:b/>
+      <w:bCs/>
+      <w:sz w:val="22"/>
+      <w:szCs w:val="22"/>
+    </w:rPr>
+  </w:style>
+  <w:style w:type="character" w:styleId="Lienhypertexte">
+    <w:name w:val="Hyperlink"/>
+    <w:basedOn w:val="Policepardfaut"/>
+    <w:uiPriority w:val="99"/>
+    <w:unhideWhenUsed/>
+    <w:rsid w:val="00A61B73"/>
+    <w:rPr>
+      <w:color w:val="467886" w:themeColor="hyperlink"/>
+      <w:u w:val="single"/>
+    </w:rPr>
+  </w:style>
+  <w:style w:type="paragraph" w:styleId="TM3">
+    <w:name w:val="toc 3"/>
+    <w:basedOn w:val="Normal"/>
+    <w:next w:val="Normal"/>
+    <w:autoRedefine/>
+    <w:uiPriority w:val="39"/>
+    <w:unhideWhenUsed/>
+    <w:rsid w:val="00A61B73"/>
+    <w:pPr>
+      <w:spacing w:after="0"/>
+      <w:ind w:left="560"/>
+      <w:jc w:val="left"/>
+    </w:pPr>
+    <w:rPr>
+      <w:rFonts w:asciiTheme="minorHAnsi" w:hAnsiTheme="minorHAnsi"/>
+      <w:sz w:val="20"/>
+      <w:szCs w:val="20"/>
+    </w:rPr>
+  </w:style>
+  <w:style w:type="paragraph" w:styleId="TM4">
+    <w:name w:val="toc 4"/>
+    <w:basedOn w:val="Normal"/>
+    <w:next w:val="Normal"/>
+    <w:autoRedefine/>
+    <w:uiPriority w:val="39"/>
+    <w:unhideWhenUsed/>
+    <w:rsid w:val="00A61B73"/>
+    <w:pPr>
+      <w:spacing w:after="0"/>
+      <w:ind w:left="840"/>
+      <w:jc w:val="left"/>
+    </w:pPr>
+    <w:rPr>
+      <w:rFonts w:asciiTheme="minorHAnsi" w:hAnsiTheme="minorHAnsi"/>
+      <w:sz w:val="20"/>
+      <w:szCs w:val="20"/>
+    </w:rPr>
+  </w:style>
+  <w:style w:type="paragraph" w:styleId="TM5">
+    <w:name w:val="toc 5"/>
+    <w:basedOn w:val="Normal"/>
+    <w:next w:val="Normal"/>
+    <w:autoRedefine/>
+    <w:uiPriority w:val="39"/>
+    <w:unhideWhenUsed/>
+    <w:rsid w:val="00A61B73"/>
+    <w:pPr>
+      <w:spacing w:after="0"/>
+      <w:ind w:left="1120"/>
+      <w:jc w:val="left"/>
+    </w:pPr>
+    <w:rPr>
+      <w:rFonts w:asciiTheme="minorHAnsi" w:hAnsiTheme="minorHAnsi"/>
+      <w:sz w:val="20"/>
+      <w:szCs w:val="20"/>
+    </w:rPr>
+  </w:style>
+  <w:style w:type="paragraph" w:styleId="TM6">
+    <w:name w:val="toc 6"/>
+    <w:basedOn w:val="Normal"/>
+    <w:next w:val="Normal"/>
+    <w:autoRedefine/>
+    <w:uiPriority w:val="39"/>
+    <w:unhideWhenUsed/>
+    <w:rsid w:val="00A61B73"/>
+    <w:pPr>
+      <w:spacing w:after="0"/>
+      <w:ind w:left="1400"/>
+      <w:jc w:val="left"/>
+    </w:pPr>
+    <w:rPr>
+      <w:rFonts w:asciiTheme="minorHAnsi" w:hAnsiTheme="minorHAnsi"/>
+      <w:sz w:val="20"/>
+      <w:szCs w:val="20"/>
+    </w:rPr>
+  </w:style>
+  <w:style w:type="paragraph" w:styleId="TM7">
+    <w:name w:val="toc 7"/>
+    <w:basedOn w:val="Normal"/>
+    <w:next w:val="Normal"/>
+    <w:autoRedefine/>
+    <w:uiPriority w:val="39"/>
+    <w:unhideWhenUsed/>
+    <w:rsid w:val="00A61B73"/>
+    <w:pPr>
+      <w:spacing w:after="0"/>
+      <w:ind w:left="1680"/>
+      <w:jc w:val="left"/>
+    </w:pPr>
+    <w:rPr>
+      <w:rFonts w:asciiTheme="minorHAnsi" w:hAnsiTheme="minorHAnsi"/>
+      <w:sz w:val="20"/>
+      <w:szCs w:val="20"/>
+    </w:rPr>
+  </w:style>
+  <w:style w:type="paragraph" w:styleId="TM8">
+    <w:name w:val="toc 8"/>
+    <w:basedOn w:val="Normal"/>
+    <w:next w:val="Normal"/>
+    <w:autoRedefine/>
+    <w:uiPriority w:val="39"/>
+    <w:unhideWhenUsed/>
+    <w:rsid w:val="00A61B73"/>
+    <w:pPr>
+      <w:spacing w:after="0"/>
+      <w:ind w:left="1960"/>
+      <w:jc w:val="left"/>
+    </w:pPr>
+    <w:rPr>
+      <w:rFonts w:asciiTheme="minorHAnsi" w:hAnsiTheme="minorHAnsi"/>
+      <w:sz w:val="20"/>
+      <w:szCs w:val="20"/>
+    </w:rPr>
+  </w:style>
+  <w:style w:type="paragraph" w:styleId="TM9">
+    <w:name w:val="toc 9"/>
+    <w:basedOn w:val="Normal"/>
+    <w:next w:val="Normal"/>
+    <w:autoRedefine/>
+    <w:uiPriority w:val="39"/>
+    <w:unhideWhenUsed/>
+    <w:rsid w:val="00A61B73"/>
+    <w:pPr>
+      <w:spacing w:after="0"/>
+      <w:ind w:left="2240"/>
+      <w:jc w:val="left"/>
+    </w:pPr>
+    <w:rPr>
+      <w:rFonts w:asciiTheme="minorHAnsi" w:hAnsiTheme="minorHAnsi"/>
+      <w:sz w:val="20"/>
+      <w:szCs w:val="20"/>
     </w:rPr>
   </w:style>
 </w:styles>
@@ -2034,4 +3188,16 @@
     </a:ext>
   </a:extLst>
 </a:theme>
+</file>
+
+<file path=customXml/item1.xml><?xml version="1.0" encoding="utf-8"?>
+<b:Sources xmlns:b="http://schemas.openxmlformats.org/officeDocument/2006/bibliography" xmlns="http://schemas.openxmlformats.org/officeDocument/2006/bibliography" SelectedStyle="\APASixthEditionOfficeOnline.xsl" StyleName="APA" Version="6"/>
+</file>
+
+<file path=customXml/itemProps1.xml><?xml version="1.0" encoding="utf-8"?>
+<ds:datastoreItem xmlns:ds="http://schemas.openxmlformats.org/officeDocument/2006/customXml" ds:itemID="{E335C118-C699-4682-8F8D-ABC6BE5A1604}">
+  <ds:schemaRefs>
+    <ds:schemaRef ds:uri="http://schemas.openxmlformats.org/officeDocument/2006/bibliography"/>
+  </ds:schemaRefs>
+</ds:datastoreItem>
 </file>
</xml_diff>

<commit_message>
Error correction of the report
</commit_message>
<xml_diff>
--- a/Spotiflop Algorithm.docx
+++ b/Spotiflop Algorithm.docx
@@ -160,7 +160,7 @@
     </w:p>
     <w:p>
       <w:pPr>
-        <w:pStyle w:val="TM1"/>
+        <w:pStyle w:val="TOC1"/>
         <w:tabs>
           <w:tab w:val="right" w:leader="underscore" w:pos="9062"/>
         </w:tabs>
@@ -210,7 +210,7 @@
       <w:hyperlink w:anchor="_Toc184135280" w:history="1">
         <w:r>
           <w:rPr>
-            <w:rStyle w:val="Lienhypertexte"/>
+            <w:rStyle w:val="Hyperlink"/>
             <w:noProof/>
           </w:rPr>
           <w:t>Introduction &amp; Objectives</w:t>
@@ -267,7 +267,7 @@
     </w:p>
     <w:p>
       <w:pPr>
-        <w:pStyle w:val="TM1"/>
+        <w:pStyle w:val="TOC1"/>
         <w:tabs>
           <w:tab w:val="right" w:leader="underscore" w:pos="9062"/>
         </w:tabs>
@@ -284,7 +284,7 @@
       <w:hyperlink w:anchor="_Toc184135281" w:history="1">
         <w:r>
           <w:rPr>
-            <w:rStyle w:val="Lienhypertexte"/>
+            <w:rStyle w:val="Hyperlink"/>
             <w:noProof/>
           </w:rPr>
           <w:t>The Algorithms</w:t>
@@ -341,7 +341,7 @@
     </w:p>
     <w:p>
       <w:pPr>
-        <w:pStyle w:val="TM2"/>
+        <w:pStyle w:val="TOC2"/>
         <w:tabs>
           <w:tab w:val="right" w:leader="underscore" w:pos="9062"/>
         </w:tabs>
@@ -358,7 +358,7 @@
       <w:hyperlink w:anchor="_Toc184135282" w:history="1">
         <w:r>
           <w:rPr>
-            <w:rStyle w:val="Lienhypertexte"/>
+            <w:rStyle w:val="Hyperlink"/>
             <w:noProof/>
           </w:rPr>
           <w:t>K-nearest Neighbors</w:t>
@@ -415,7 +415,7 @@
     </w:p>
     <w:p>
       <w:pPr>
-        <w:pStyle w:val="TM2"/>
+        <w:pStyle w:val="TOC2"/>
         <w:tabs>
           <w:tab w:val="right" w:leader="underscore" w:pos="9062"/>
         </w:tabs>
@@ -432,7 +432,7 @@
       <w:hyperlink w:anchor="_Toc184135283" w:history="1">
         <w:r>
           <w:rPr>
-            <w:rStyle w:val="Lienhypertexte"/>
+            <w:rStyle w:val="Hyperlink"/>
             <w:noProof/>
           </w:rPr>
           <w:t>Random Forest Classifier</w:t>
@@ -489,7 +489,7 @@
     </w:p>
     <w:p>
       <w:pPr>
-        <w:pStyle w:val="TM2"/>
+        <w:pStyle w:val="TOC2"/>
         <w:tabs>
           <w:tab w:val="right" w:leader="underscore" w:pos="9062"/>
         </w:tabs>
@@ -506,7 +506,7 @@
       <w:hyperlink w:anchor="_Toc184135284" w:history="1">
         <w:r>
           <w:rPr>
-            <w:rStyle w:val="Lienhypertexte"/>
+            <w:rStyle w:val="Hyperlink"/>
             <w:noProof/>
           </w:rPr>
           <w:t>Support Vector Machines</w:t>
@@ -563,7 +563,7 @@
     </w:p>
     <w:p>
       <w:pPr>
-        <w:pStyle w:val="TM1"/>
+        <w:pStyle w:val="TOC1"/>
         <w:tabs>
           <w:tab w:val="right" w:leader="underscore" w:pos="9062"/>
         </w:tabs>
@@ -580,7 +580,7 @@
       <w:hyperlink w:anchor="_Toc184135285" w:history="1">
         <w:r>
           <w:rPr>
-            <w:rStyle w:val="Lienhypertexte"/>
+            <w:rStyle w:val="Hyperlink"/>
             <w:noProof/>
           </w:rPr>
           <w:t>Comparisons</w:t>
@@ -637,7 +637,7 @@
     </w:p>
     <w:p>
       <w:pPr>
-        <w:pStyle w:val="TM2"/>
+        <w:pStyle w:val="TOC2"/>
         <w:tabs>
           <w:tab w:val="right" w:leader="underscore" w:pos="9062"/>
         </w:tabs>
@@ -654,24 +654,10 @@
       <w:hyperlink w:anchor="_Toc184135286" w:history="1">
         <w:r>
           <w:rPr>
-            <w:rStyle w:val="Lienhypertexte"/>
-            <w:noProof/>
-          </w:rPr>
-          <w:t>Precisi</w:t>
-        </w:r>
-        <w:r>
-          <w:rPr>
-            <w:rStyle w:val="Lienhypertexte"/>
-            <w:noProof/>
-          </w:rPr>
-          <w:t>o</w:t>
-        </w:r>
-        <w:r>
-          <w:rPr>
-            <w:rStyle w:val="Lienhypertexte"/>
-            <w:noProof/>
-          </w:rPr>
-          <w:t>n</w:t>
+            <w:rStyle w:val="Hyperlink"/>
+            <w:noProof/>
+          </w:rPr>
+          <w:t>Precision</w:t>
         </w:r>
         <w:r>
           <w:rPr>
@@ -725,7 +711,7 @@
     </w:p>
     <w:p>
       <w:pPr>
-        <w:pStyle w:val="TM2"/>
+        <w:pStyle w:val="TOC2"/>
         <w:tabs>
           <w:tab w:val="right" w:leader="underscore" w:pos="9062"/>
         </w:tabs>
@@ -742,7 +728,7 @@
       <w:hyperlink w:anchor="_Toc184135287" w:history="1">
         <w:r>
           <w:rPr>
-            <w:rStyle w:val="Lienhypertexte"/>
+            <w:rStyle w:val="Hyperlink"/>
             <w:noProof/>
           </w:rPr>
           <w:t>Sensitivity / Recall</w:t>
@@ -799,7 +785,7 @@
     </w:p>
     <w:p>
       <w:pPr>
-        <w:pStyle w:val="TM2"/>
+        <w:pStyle w:val="TOC2"/>
         <w:tabs>
           <w:tab w:val="right" w:leader="underscore" w:pos="9062"/>
         </w:tabs>
@@ -816,7 +802,7 @@
       <w:hyperlink w:anchor="_Toc184135288" w:history="1">
         <w:r>
           <w:rPr>
-            <w:rStyle w:val="Lienhypertexte"/>
+            <w:rStyle w:val="Hyperlink"/>
             <w:noProof/>
           </w:rPr>
           <w:t>Specificity</w:t>
@@ -873,7 +859,7 @@
     </w:p>
     <w:p>
       <w:pPr>
-        <w:pStyle w:val="TM2"/>
+        <w:pStyle w:val="TOC2"/>
         <w:tabs>
           <w:tab w:val="right" w:leader="underscore" w:pos="9062"/>
         </w:tabs>
@@ -890,7 +876,7 @@
       <w:hyperlink w:anchor="_Toc184135289" w:history="1">
         <w:r>
           <w:rPr>
-            <w:rStyle w:val="Lienhypertexte"/>
+            <w:rStyle w:val="Hyperlink"/>
             <w:noProof/>
           </w:rPr>
           <w:t>F1-Score</w:t>
@@ -947,7 +933,7 @@
     </w:p>
     <w:p>
       <w:pPr>
-        <w:pStyle w:val="TM1"/>
+        <w:pStyle w:val="TOC1"/>
         <w:tabs>
           <w:tab w:val="right" w:leader="underscore" w:pos="9062"/>
         </w:tabs>
@@ -964,7 +950,7 @@
       <w:hyperlink w:anchor="_Toc184135290" w:history="1">
         <w:r>
           <w:rPr>
-            <w:rStyle w:val="Lienhypertexte"/>
+            <w:rStyle w:val="Hyperlink"/>
             <w:noProof/>
           </w:rPr>
           <w:t>Conclusion</w:t>
@@ -1057,7 +1043,7 @@
     </w:p>
     <w:p>
       <w:pPr>
-        <w:pStyle w:val="Titre1"/>
+        <w:pStyle w:val="Heading1"/>
       </w:pPr>
       <w:bookmarkStart w:id="0" w:name="_Toc184135280"/>
       <w:r>
@@ -1071,7 +1057,19 @@
         <w:ind w:firstLine="708"/>
       </w:pPr>
       <w:r>
-        <w:t>We are working in a famous music-streaming company and our goal is to determine the type of music the customer is listening to. In the future this could help to create algorithm of recommendations based on the likes of the auditor.</w:t>
+        <w:t>We are working in a famous music-streaming company and our goal is to determine the type of music the customer is listening to. In the future</w:t>
+      </w:r>
+      <w:r>
+        <w:t>,</w:t>
+      </w:r>
+      <w:r>
+        <w:t xml:space="preserve"> this could help to create algorithm</w:t>
+      </w:r>
+      <w:r>
+        <w:t>s</w:t>
+      </w:r>
+      <w:r>
+        <w:t xml:space="preserve"> of recommendations based on the likes of the auditor.</w:t>
       </w:r>
       <w:r>
         <w:br/>
@@ -1086,18 +1084,54 @@
       </w:r>
       <w:proofErr w:type="spellEnd"/>
       <w:r>
-        <w:t xml:space="preserve"> or tempo, we have to be able to classify any other music in one of the genres.</w:t>
-      </w:r>
-    </w:p>
-    <w:p>
-      <w:r>
-        <w:t xml:space="preserve">This is why this project is about classification because we have several genres and it </w:t>
-      </w:r>
-      <w:r>
-        <w:t>cannot</w:t>
-      </w:r>
-      <w:r>
-        <w:t xml:space="preserve"> be clustering cause we already know the genres and we do not want to discover knew under-genres. Moreover, this is not regression because genres are not numbers there are categories.</w:t>
+        <w:t xml:space="preserve"> or tempo, we </w:t>
+      </w:r>
+      <w:r>
+        <w:t>must</w:t>
+      </w:r>
+      <w:r>
+        <w:t xml:space="preserve"> be able to classify any other music in one of the genres.</w:t>
+      </w:r>
+    </w:p>
+    <w:p>
+      <w:r>
+        <w:t>This is why this project is about classification</w:t>
+      </w:r>
+      <w:r>
+        <w:t>,</w:t>
+      </w:r>
+      <w:r>
+        <w:t xml:space="preserve"> because we have several genres and it cannot be clustering </w:t>
+      </w:r>
+      <w:r>
+        <w:t>because</w:t>
+      </w:r>
+      <w:r>
+        <w:t xml:space="preserve"> we already know the genres</w:t>
+      </w:r>
+      <w:r>
+        <w:t>,</w:t>
+      </w:r>
+      <w:r>
+        <w:t xml:space="preserve"> and we do not want to discover </w:t>
+      </w:r>
+      <w:r>
+        <w:t>new</w:t>
+      </w:r>
+      <w:r>
+        <w:t xml:space="preserve"> under-genres. Moreover, this is not regression because genres are not numbers</w:t>
+      </w:r>
+      <w:r>
+        <w:t>,</w:t>
+      </w:r>
+      <w:r>
+        <w:t xml:space="preserve"> th</w:t>
+      </w:r>
+      <w:r>
+        <w:t>ey</w:t>
+      </w:r>
+      <w:r>
+        <w:t xml:space="preserve"> are categories.</w:t>
       </w:r>
     </w:p>
     <w:p>
@@ -1126,7 +1160,7 @@
     <w:p/>
     <w:p>
       <w:pPr>
-        <w:pStyle w:val="Titre1"/>
+        <w:pStyle w:val="Heading1"/>
       </w:pPr>
       <w:bookmarkStart w:id="1" w:name="_Toc184135281"/>
       <w:r>
@@ -1136,7 +1170,7 @@
     </w:p>
     <w:p>
       <w:pPr>
-        <w:pStyle w:val="Titre2"/>
+        <w:pStyle w:val="Heading2"/>
       </w:pPr>
       <w:r>
         <w:tab/>
@@ -1161,17 +1195,23 @@
         <w:t xml:space="preserve"> </w:t>
       </w:r>
       <w:r>
-        <w:t>K-nearest Neighbors</w:t>
-      </w:r>
-      <w:r>
-        <w:t xml:space="preserve"> (KNN) </w:t>
-      </w:r>
-      <w:r>
-        <w:t>algorithm is based on the proximity of each value to each other, this is why it was important to choose the right distance algorithm. And among all those existing we decided to concentrate on Euclidean distance and Manhattan distance. Here are the respectively calculated errors of each one :</w:t>
-      </w:r>
-    </w:p>
-    <w:p>
-      <w:r>
+        <w:t xml:space="preserve">K-nearest Neighbors (KNN) </w:t>
+      </w:r>
+      <w:r>
+        <w:t xml:space="preserve">algorithm is based on the proximity of each value to each other, this is why it was important to choose the right distance algorithm. And among all those existing we decided to concentrate on Euclidean distance and Manhattan distance. Here are the respectively calculated errors </w:t>
+      </w:r>
+      <w:r>
+        <w:t>for</w:t>
+      </w:r>
+      <w:r>
+        <w:t xml:space="preserve"> each one:</w:t>
+      </w:r>
+    </w:p>
+    <w:p>
+      <w:r>
+        <w:rPr>
+          <w:noProof/>
+        </w:rPr>
         <w:lastRenderedPageBreak/>
         <w:drawing>
           <wp:inline distT="0" distB="0" distL="0" distR="0" wp14:anchorId="606F24B7" wp14:editId="404F217C">
@@ -1210,6 +1250,9 @@
         </w:drawing>
       </w:r>
       <w:r>
+        <w:rPr>
+          <w:noProof/>
+        </w:rPr>
         <w:drawing>
           <wp:inline distT="0" distB="0" distL="0" distR="0" wp14:anchorId="7AA958F4" wp14:editId="00A67B7C">
             <wp:extent cx="5760720" cy="2531745"/>
@@ -1249,12 +1292,42 @@
     </w:p>
     <w:p>
       <w:r>
-        <w:t>You can see here how both algorithm are close in error rate but the Manhattan one is lower. This is why we choose it.</w:t>
-      </w:r>
-    </w:p>
-    <w:p>
-      <w:r>
-        <w:t xml:space="preserve">Now, let’s go deep into the KNN algorithm by plotting its confusion matrix : </w:t>
+        <w:t>You can see here how both algorithm</w:t>
+      </w:r>
+      <w:r>
+        <w:t>s</w:t>
+      </w:r>
+      <w:r>
+        <w:t xml:space="preserve"> are close in error rate</w:t>
+      </w:r>
+      <w:r>
+        <w:t>,</w:t>
+      </w:r>
+      <w:r>
+        <w:t xml:space="preserve"> but the Manhattan </w:t>
+      </w:r>
+      <w:r>
+        <w:t>technique has less error</w:t>
+      </w:r>
+      <w:r>
+        <w:t xml:space="preserve">. This is why we </w:t>
+      </w:r>
+      <w:r>
+        <w:t>chose</w:t>
+      </w:r>
+      <w:r>
+        <w:t xml:space="preserve"> it.</w:t>
+      </w:r>
+    </w:p>
+    <w:p>
+      <w:r>
+        <w:t xml:space="preserve">Now, let’s go deep into the KNN algorithm by plotting its confusion </w:t>
+      </w:r>
+      <w:r>
+        <w:t>matrix:</w:t>
+      </w:r>
+      <w:r>
+        <w:t xml:space="preserve"> </w:t>
       </w:r>
     </w:p>
     <w:p>
@@ -1262,6 +1335,9 @@
         <w:jc w:val="center"/>
       </w:pPr>
       <w:r>
+        <w:rPr>
+          <w:noProof/>
+        </w:rPr>
         <w:lastRenderedPageBreak/>
         <w:drawing>
           <wp:inline distT="0" distB="0" distL="0" distR="0" wp14:anchorId="04A7251D" wp14:editId="1707DA58">
@@ -1305,7 +1381,49 @@
         <w:jc w:val="left"/>
       </w:pPr>
       <w:r>
-        <w:t>We can clearly see here the True Positive diagonal which is pretty good for Blues, Bollywood, HipHop, Instrumental, Pop and Indie. But we can also observe a big problem which that the indie class is dragging a lot of other genre in its predictions, for example the Alt class as 97 good predictions and 235 predictions in the Indie class which is a pretty bad performance.</w:t>
+        <w:t>We can clearly see here the True Positive diagonal</w:t>
+      </w:r>
+      <w:r>
+        <w:t>,</w:t>
+      </w:r>
+      <w:r>
+        <w:t xml:space="preserve"> which is pretty good for Blues, Bollywood, HipHop, Instrumental, Pop and Indie. But we can also observe a big problem which </w:t>
+      </w:r>
+      <w:r>
+        <w:t xml:space="preserve">is </w:t>
+      </w:r>
+      <w:r>
+        <w:t xml:space="preserve">that the </w:t>
+      </w:r>
+      <w:r>
+        <w:t>I</w:t>
+      </w:r>
+      <w:r>
+        <w:t>ndie class is dragging a lot of other genre</w:t>
+      </w:r>
+      <w:r>
+        <w:t>s</w:t>
+      </w:r>
+      <w:r>
+        <w:t xml:space="preserve"> in its predictions, for example</w:t>
+      </w:r>
+      <w:r>
+        <w:t>,</w:t>
+      </w:r>
+      <w:r>
+        <w:t xml:space="preserve"> the Alt class </w:t>
+      </w:r>
+      <w:r>
+        <w:t>h</w:t>
+      </w:r>
+      <w:r>
+        <w:t>as 97 good predictions and 235 predictions in the Indie class which is a pretty bad perform</w:t>
+      </w:r>
+      <w:r>
+        <w:t>a</w:t>
+      </w:r>
+      <w:r>
+        <w:t>nce.</w:t>
       </w:r>
     </w:p>
     <w:p>
@@ -1313,13 +1431,37 @@
         <w:jc w:val="left"/>
       </w:pPr>
       <w:r>
-        <w:t xml:space="preserve">So, we decided to remove the indie class </w:t>
-      </w:r>
-      <w:r>
-        <w:t>temporary</w:t>
-      </w:r>
-      <w:r>
-        <w:t xml:space="preserve"> to see how the dataset will respond : </w:t>
+        <w:t xml:space="preserve">So, we decided to remove the </w:t>
+      </w:r>
+      <w:r>
+        <w:t>I</w:t>
+      </w:r>
+      <w:r>
+        <w:t xml:space="preserve">ndie </w:t>
+      </w:r>
+      <w:r>
+        <w:t>genre</w:t>
+      </w:r>
+      <w:r>
+        <w:t xml:space="preserve"> </w:t>
+      </w:r>
+      <w:r>
+        <w:t>temporarily</w:t>
+      </w:r>
+      <w:r>
+        <w:t xml:space="preserve"> to see how the dataset w</w:t>
+      </w:r>
+      <w:r>
+        <w:t>ould</w:t>
+      </w:r>
+      <w:r>
+        <w:t xml:space="preserve"> </w:t>
+      </w:r>
+      <w:r>
+        <w:t>respond:</w:t>
+      </w:r>
+      <w:r>
+        <w:t xml:space="preserve"> </w:t>
       </w:r>
     </w:p>
     <w:p>
@@ -1327,6 +1469,9 @@
         <w:jc w:val="center"/>
       </w:pPr>
       <w:r>
+        <w:rPr>
+          <w:noProof/>
+        </w:rPr>
         <w:lastRenderedPageBreak/>
         <w:drawing>
           <wp:inline distT="0" distB="0" distL="0" distR="0" wp14:anchorId="2626D36D" wp14:editId="49E1779E">
@@ -1367,16 +1512,73 @@
     </w:p>
     <w:p>
       <w:r>
-        <w:t xml:space="preserve">Now the Alt class as way better results </w:t>
-      </w:r>
-      <w:r>
-        <w:t>and Rock which was predicted as Indie is now considered as Alt. The main reason for this is that the Indie class as way more values in the dataset and so the training is influenced by this, and moreover Rock, Alt and Indie are very close genre in music.</w:t>
+        <w:t xml:space="preserve">Now the Alt </w:t>
+      </w:r>
+      <w:r>
+        <w:t>genre</w:t>
+      </w:r>
+      <w:r>
+        <w:t xml:space="preserve"> </w:t>
+      </w:r>
+      <w:r>
+        <w:t>h</w:t>
+      </w:r>
+      <w:r>
+        <w:t>as way better results</w:t>
+      </w:r>
+      <w:r>
+        <w:t>.</w:t>
+      </w:r>
+      <w:r>
+        <w:t xml:space="preserve"> </w:t>
+      </w:r>
+      <w:r>
+        <w:t>Furthermore,</w:t>
+      </w:r>
+      <w:r>
+        <w:t xml:space="preserve"> Rock</w:t>
+      </w:r>
+      <w:r>
+        <w:t>,</w:t>
+      </w:r>
+      <w:r>
+        <w:t xml:space="preserve"> which was predicted as Indie</w:t>
+      </w:r>
+      <w:r>
+        <w:t xml:space="preserve"> beforehand,</w:t>
+      </w:r>
+      <w:r>
+        <w:t xml:space="preserve"> is now considered as Alt. The main reason for this is that the Indie class </w:t>
+      </w:r>
+      <w:r>
+        <w:t>h</w:t>
+      </w:r>
+      <w:r>
+        <w:t>as way more values in the dataset and so the training is influenced by this</w:t>
+      </w:r>
+      <w:r>
+        <w:t>.</w:t>
+      </w:r>
+      <w:r>
+        <w:t xml:space="preserve"> </w:t>
+      </w:r>
+      <w:r>
+        <w:t>M</w:t>
+      </w:r>
+      <w:r>
+        <w:t>oreover Rock, Alt and Indie are very close genre</w:t>
+      </w:r>
+      <w:r>
+        <w:t>s</w:t>
+      </w:r>
+      <w:r>
+        <w:t xml:space="preserve"> in music.</w:t>
       </w:r>
     </w:p>
     <w:p/>
     <w:p>
       <w:pPr>
-        <w:pStyle w:val="Titre2"/>
+        <w:pStyle w:val="Heading2"/>
       </w:pPr>
       <w:r>
         <w:tab/>
@@ -1401,7 +1603,10 @@
         <w:t>is an ensemble machine learning algorithm that creates multiple decision trees using random subsets of training data and features, with each tree "voting" on the final classification.</w:t>
       </w:r>
       <w:r>
-        <w:t xml:space="preserve"> Here is our confusion matrix with this algorithm :</w:t>
+        <w:t xml:space="preserve"> Here is our confusion matrix with this </w:t>
+      </w:r>
+      <w:r>
+        <w:t>algorithm:</w:t>
       </w:r>
     </w:p>
     <w:p>
@@ -1409,6 +1614,9 @@
         <w:jc w:val="center"/>
       </w:pPr>
       <w:r>
+        <w:rPr>
+          <w:noProof/>
+        </w:rPr>
         <w:lastRenderedPageBreak/>
         <w:drawing>
           <wp:inline distT="0" distB="0" distL="0" distR="0" wp14:anchorId="37D19289" wp14:editId="6793F9F8">
@@ -1450,7 +1658,7 @@
     <w:p/>
     <w:p>
       <w:pPr>
-        <w:pStyle w:val="Titre2"/>
+        <w:pStyle w:val="Heading2"/>
       </w:pPr>
       <w:r>
         <w:tab/>
@@ -1469,13 +1677,13 @@
         <w:t xml:space="preserve">The </w:t>
       </w:r>
       <w:r>
-        <w:t>Support Vector Machine (SVM) is an algorithm that finds the best boundary to separate different groups of data points. It works by creating the largest possible gap between groups, helping to clearly classify new data into the correct category.</w:t>
-      </w:r>
-      <w:r>
-        <w:t xml:space="preserve"> </w:t>
-      </w:r>
-      <w:r>
-        <w:t>Here is our confusion matrix with this algorithm :</w:t>
+        <w:t xml:space="preserve">Support Vector Machine (SVM) is an algorithm that finds the best boundary to separate different groups of data points. It works by creating the largest possible gap between groups, helping to clearly classify new data into the correct category. </w:t>
+      </w:r>
+      <w:r>
+        <w:t xml:space="preserve">Here is our confusion matrix with this </w:t>
+      </w:r>
+      <w:r>
+        <w:t>algorithm:</w:t>
       </w:r>
     </w:p>
     <w:p>
@@ -1483,6 +1691,9 @@
         <w:jc w:val="center"/>
       </w:pPr>
       <w:r>
+        <w:rPr>
+          <w:noProof/>
+        </w:rPr>
         <w:lastRenderedPageBreak/>
         <w:drawing>
           <wp:inline distT="0" distB="0" distL="0" distR="0" wp14:anchorId="67B8BAFA" wp14:editId="4A1BE1DD">
@@ -1523,7 +1734,7 @@
     </w:p>
     <w:p>
       <w:pPr>
-        <w:pStyle w:val="Titre1"/>
+        <w:pStyle w:val="Heading1"/>
       </w:pPr>
       <w:bookmarkStart w:id="5" w:name="_Toc184135285"/>
       <w:r>
@@ -1534,7 +1745,7 @@
     </w:p>
     <w:p>
       <w:pPr>
-        <w:pStyle w:val="Titre2"/>
+        <w:pStyle w:val="Heading2"/>
       </w:pPr>
       <w:r>
         <w:tab/>
@@ -1550,6 +1761,9 @@
         <w:jc w:val="center"/>
       </w:pPr>
       <w:r>
+        <w:rPr>
+          <w:noProof/>
+        </w:rPr>
         <w:drawing>
           <wp:inline distT="0" distB="0" distL="0" distR="0" wp14:anchorId="3091CBA6" wp14:editId="514F33EA">
             <wp:extent cx="5760720" cy="3436620"/>
@@ -1589,7 +1803,7 @@
     </w:p>
     <w:p>
       <w:pPr>
-        <w:pStyle w:val="Titre2"/>
+        <w:pStyle w:val="Heading2"/>
       </w:pPr>
       <w:r>
         <w:tab/>
@@ -1605,6 +1819,9 @@
         <w:jc w:val="center"/>
       </w:pPr>
       <w:r>
+        <w:rPr>
+          <w:noProof/>
+        </w:rPr>
         <w:drawing>
           <wp:inline distT="0" distB="0" distL="0" distR="0" wp14:anchorId="10C77334" wp14:editId="71EF2F9F">
             <wp:extent cx="5760720" cy="3436620"/>
@@ -1644,7 +1861,7 @@
     </w:p>
     <w:p>
       <w:pPr>
-        <w:pStyle w:val="Titre2"/>
+        <w:pStyle w:val="Heading2"/>
       </w:pPr>
       <w:r>
         <w:lastRenderedPageBreak/>
@@ -1661,6 +1878,9 @@
         <w:jc w:val="center"/>
       </w:pPr>
       <w:r>
+        <w:rPr>
+          <w:noProof/>
+        </w:rPr>
         <w:drawing>
           <wp:inline distT="0" distB="0" distL="0" distR="0" wp14:anchorId="3332581A" wp14:editId="383833F4">
             <wp:extent cx="5760720" cy="3436620"/>
@@ -1700,7 +1920,7 @@
     </w:p>
     <w:p>
       <w:pPr>
-        <w:pStyle w:val="Titre2"/>
+        <w:pStyle w:val="Heading2"/>
       </w:pPr>
       <w:r>
         <w:tab/>
@@ -1716,6 +1936,9 @@
         <w:jc w:val="center"/>
       </w:pPr>
       <w:r>
+        <w:rPr>
+          <w:noProof/>
+        </w:rPr>
         <w:drawing>
           <wp:inline distT="0" distB="0" distL="0" distR="0" wp14:anchorId="4FD2F5F8" wp14:editId="2B806ED1">
             <wp:extent cx="5760720" cy="3436620"/>
@@ -1755,7 +1978,7 @@
     </w:p>
     <w:p>
       <w:pPr>
-        <w:pStyle w:val="Titre1"/>
+        <w:pStyle w:val="Heading1"/>
       </w:pPr>
       <w:bookmarkStart w:id="10" w:name="_Toc184135290"/>
       <w:r>
@@ -1767,18 +1990,72 @@
     <w:p>
       <w:r>
         <w:tab/>
-        <w:t>All in all, the RFC seems to give the best performances and results for our dataset, especially with the F1-score. But we have to keep in mind that the dataset we choose was not perfect as the Indie class is over represented.</w:t>
-      </w:r>
-    </w:p>
-    <w:p>
-      <w:r>
-        <w:t xml:space="preserve">This project has helps us to discover new algorithms and also </w:t>
+        <w:t xml:space="preserve">All in all, the RFC seems to give the best performances and results for our dataset, especially with the F1-score. But we have to keep in mind that the dataset we </w:t>
+      </w:r>
+      <w:r>
+        <w:t>chose</w:t>
+      </w:r>
+      <w:r>
+        <w:t xml:space="preserve"> </w:t>
+      </w:r>
+      <w:r>
+        <w:t>was</w:t>
+      </w:r>
+      <w:r>
+        <w:t xml:space="preserve"> not perfect</w:t>
+      </w:r>
+      <w:r>
+        <w:t>,</w:t>
+      </w:r>
+      <w:r>
+        <w:t xml:space="preserve"> as the Indie class </w:t>
+      </w:r>
+      <w:r>
+        <w:t>was</w:t>
+      </w:r>
+      <w:r>
+        <w:t xml:space="preserve"> </w:t>
+      </w:r>
+      <w:r>
+        <w:t>overrepresented</w:t>
+      </w:r>
+      <w:r>
+        <w:t>.</w:t>
+      </w:r>
+    </w:p>
+    <w:p>
+      <w:r>
+        <w:t xml:space="preserve">This project has </w:t>
+      </w:r>
+      <w:r>
+        <w:t>helped</w:t>
+      </w:r>
+      <w:r>
+        <w:t xml:space="preserve"> us to discover new algorithms </w:t>
+      </w:r>
+      <w:r>
+        <w:t>and</w:t>
+      </w:r>
+      <w:r>
+        <w:t xml:space="preserve"> </w:t>
       </w:r>
       <w:r>
         <w:t>deepen our knowledge of</w:t>
       </w:r>
       <w:r>
-        <w:t xml:space="preserve"> KNN. The group work was pretty effective as everyone was invested and wanted to learn more about Machine Learning.</w:t>
+        <w:t xml:space="preserve"> KNN. The group work was </w:t>
+      </w:r>
+      <w:r>
+        <w:t xml:space="preserve">pretty </w:t>
+      </w:r>
+      <w:r>
+        <w:t>effective</w:t>
+      </w:r>
+      <w:r>
+        <w:t>,</w:t>
+      </w:r>
+      <w:r>
+        <w:t xml:space="preserve"> as everyone was invested and wanted to learn more about Machine Learning.</w:t>
       </w:r>
     </w:p>
     <w:p>
@@ -1789,10 +2066,28 @@
         <w:t>e hope you enjoyed reading our report</w:t>
       </w:r>
       <w:r>
-        <w:t xml:space="preserve"> and discover</w:t>
-      </w:r>
-      <w:r>
-        <w:t>ing more about Spotiflop.</w:t>
+        <w:t xml:space="preserve"> while</w:t>
+      </w:r>
+      <w:r>
+        <w:t xml:space="preserve"> discover</w:t>
+      </w:r>
+      <w:r>
+        <w:t xml:space="preserve">ing more about </w:t>
+      </w:r>
+      <w:r>
+        <w:t xml:space="preserve">the </w:t>
+      </w:r>
+      <w:r>
+        <w:t>Spotiflop</w:t>
+      </w:r>
+      <w:r>
+        <w:t xml:space="preserve"> machine learning algorithm</w:t>
+      </w:r>
+      <w:r>
+        <w:t>s</w:t>
+      </w:r>
+      <w:r>
+        <w:t>.</w:t>
       </w:r>
     </w:p>
     <w:sectPr>
@@ -1852,7 +2147,23 @@
         <w:spacing w:val="60"/>
         <w:sz w:val="24"/>
       </w:rPr>
-      <w:t>Prom 2027 – December 2024</w:t>
+      <w:t>Prom</w:t>
+    </w:r>
+    <w:r>
+      <w:rPr>
+        <w:color w:val="2C7FCE" w:themeColor="text2" w:themeTint="99"/>
+        <w:spacing w:val="60"/>
+        <w:sz w:val="24"/>
+      </w:rPr>
+      <w:t>o</w:t>
+    </w:r>
+    <w:r>
+      <w:rPr>
+        <w:color w:val="2C7FCE" w:themeColor="text2" w:themeTint="99"/>
+        <w:spacing w:val="60"/>
+        <w:sz w:val="24"/>
+      </w:rPr>
+      <w:t xml:space="preserve"> 2027 – December 2024</w:t>
     </w:r>
     <w:r>
       <w:rPr>
@@ -1974,7 +2285,7 @@
   </w:p>
   <w:p>
     <w:pPr>
-      <w:pStyle w:val="Pieddepage"/>
+      <w:pStyle w:val="Footer"/>
     </w:pPr>
   </w:p>
 </w:ftr>
@@ -2416,11 +2727,11 @@
       <w:lang w:val="en-US"/>
     </w:rPr>
   </w:style>
-  <w:style w:type="paragraph" w:styleId="Titre1">
+  <w:style w:type="paragraph" w:styleId="Heading1">
     <w:name w:val="heading 1"/>
     <w:basedOn w:val="Normal"/>
     <w:next w:val="Normal"/>
-    <w:link w:val="Titre1Car"/>
+    <w:link w:val="Heading1Char"/>
     <w:uiPriority w:val="9"/>
     <w:qFormat/>
     <w:rsid w:val="00F506C6"/>
@@ -2438,11 +2749,11 @@
       <w:szCs w:val="40"/>
     </w:rPr>
   </w:style>
-  <w:style w:type="paragraph" w:styleId="Titre2">
+  <w:style w:type="paragraph" w:styleId="Heading2">
     <w:name w:val="heading 2"/>
     <w:basedOn w:val="Normal"/>
     <w:next w:val="Normal"/>
-    <w:link w:val="Titre2Car"/>
+    <w:link w:val="Heading2Char"/>
     <w:uiPriority w:val="9"/>
     <w:unhideWhenUsed/>
     <w:qFormat/>
@@ -2460,11 +2771,11 @@
       <w:szCs w:val="32"/>
     </w:rPr>
   </w:style>
-  <w:style w:type="paragraph" w:styleId="Titre3">
+  <w:style w:type="paragraph" w:styleId="Heading3">
     <w:name w:val="heading 3"/>
     <w:basedOn w:val="Normal"/>
     <w:next w:val="Normal"/>
-    <w:link w:val="Titre3Car"/>
+    <w:link w:val="Heading3Char"/>
     <w:uiPriority w:val="9"/>
     <w:semiHidden/>
     <w:unhideWhenUsed/>
@@ -2482,11 +2793,11 @@
       <w:szCs w:val="28"/>
     </w:rPr>
   </w:style>
-  <w:style w:type="paragraph" w:styleId="Titre4">
+  <w:style w:type="paragraph" w:styleId="Heading4">
     <w:name w:val="heading 4"/>
     <w:basedOn w:val="Normal"/>
     <w:next w:val="Normal"/>
-    <w:link w:val="Titre4Car"/>
+    <w:link w:val="Heading4Char"/>
     <w:uiPriority w:val="9"/>
     <w:semiHidden/>
     <w:unhideWhenUsed/>
@@ -2505,11 +2816,11 @@
       <w:color w:val="0F4761" w:themeColor="accent1" w:themeShade="BF"/>
     </w:rPr>
   </w:style>
-  <w:style w:type="paragraph" w:styleId="Titre5">
+  <w:style w:type="paragraph" w:styleId="Heading5">
     <w:name w:val="heading 5"/>
     <w:basedOn w:val="Normal"/>
     <w:next w:val="Normal"/>
-    <w:link w:val="Titre5Car"/>
+    <w:link w:val="Heading5Char"/>
     <w:uiPriority w:val="9"/>
     <w:semiHidden/>
     <w:unhideWhenUsed/>
@@ -2526,11 +2837,11 @@
       <w:color w:val="0F4761" w:themeColor="accent1" w:themeShade="BF"/>
     </w:rPr>
   </w:style>
-  <w:style w:type="paragraph" w:styleId="Titre6">
+  <w:style w:type="paragraph" w:styleId="Heading6">
     <w:name w:val="heading 6"/>
     <w:basedOn w:val="Normal"/>
     <w:next w:val="Normal"/>
-    <w:link w:val="Titre6Car"/>
+    <w:link w:val="Heading6Char"/>
     <w:uiPriority w:val="9"/>
     <w:semiHidden/>
     <w:unhideWhenUsed/>
@@ -2549,11 +2860,11 @@
       <w:color w:val="595959" w:themeColor="text1" w:themeTint="A6"/>
     </w:rPr>
   </w:style>
-  <w:style w:type="paragraph" w:styleId="Titre7">
+  <w:style w:type="paragraph" w:styleId="Heading7">
     <w:name w:val="heading 7"/>
     <w:basedOn w:val="Normal"/>
     <w:next w:val="Normal"/>
-    <w:link w:val="Titre7Car"/>
+    <w:link w:val="Heading7Char"/>
     <w:uiPriority w:val="9"/>
     <w:semiHidden/>
     <w:unhideWhenUsed/>
@@ -2570,11 +2881,11 @@
       <w:color w:val="595959" w:themeColor="text1" w:themeTint="A6"/>
     </w:rPr>
   </w:style>
-  <w:style w:type="paragraph" w:styleId="Titre8">
+  <w:style w:type="paragraph" w:styleId="Heading8">
     <w:name w:val="heading 8"/>
     <w:basedOn w:val="Normal"/>
     <w:next w:val="Normal"/>
-    <w:link w:val="Titre8Car"/>
+    <w:link w:val="Heading8Char"/>
     <w:uiPriority w:val="9"/>
     <w:semiHidden/>
     <w:unhideWhenUsed/>
@@ -2593,11 +2904,11 @@
       <w:color w:val="272727" w:themeColor="text1" w:themeTint="D8"/>
     </w:rPr>
   </w:style>
-  <w:style w:type="paragraph" w:styleId="Titre9">
+  <w:style w:type="paragraph" w:styleId="Heading9">
     <w:name w:val="heading 9"/>
     <w:basedOn w:val="Normal"/>
     <w:next w:val="Normal"/>
-    <w:link w:val="Titre9Car"/>
+    <w:link w:val="Heading9Char"/>
     <w:uiPriority w:val="9"/>
     <w:semiHidden/>
     <w:unhideWhenUsed/>
@@ -2614,12 +2925,13 @@
       <w:color w:val="272727" w:themeColor="text1" w:themeTint="D8"/>
     </w:rPr>
   </w:style>
-  <w:style w:type="character" w:default="1" w:styleId="Policepardfaut">
+  <w:style w:type="character" w:default="1" w:styleId="DefaultParagraphFont">
     <w:name w:val="Default Paragraph Font"/>
     <w:uiPriority w:val="1"/>
+    <w:semiHidden/>
     <w:unhideWhenUsed/>
   </w:style>
-  <w:style w:type="table" w:default="1" w:styleId="TableauNormal">
+  <w:style w:type="table" w:default="1" w:styleId="TableNormal">
     <w:name w:val="Normal Table"/>
     <w:uiPriority w:val="99"/>
     <w:semiHidden/>
@@ -2634,16 +2946,16 @@
       </w:tblCellMar>
     </w:tblPr>
   </w:style>
-  <w:style w:type="numbering" w:default="1" w:styleId="Aucuneliste">
+  <w:style w:type="numbering" w:default="1" w:styleId="NoList">
     <w:name w:val="No List"/>
     <w:uiPriority w:val="99"/>
     <w:semiHidden/>
     <w:unhideWhenUsed/>
   </w:style>
-  <w:style w:type="character" w:customStyle="1" w:styleId="Titre1Car">
-    <w:name w:val="Titre 1 Car"/>
-    <w:basedOn w:val="Policepardfaut"/>
-    <w:link w:val="Titre1"/>
+  <w:style w:type="character" w:customStyle="1" w:styleId="Heading1Char">
+    <w:name w:val="Heading 1 Char"/>
+    <w:basedOn w:val="DefaultParagraphFont"/>
+    <w:link w:val="Heading1"/>
     <w:uiPriority w:val="9"/>
     <w:rsid w:val="00F506C6"/>
     <w:rPr>
@@ -2654,10 +2966,10 @@
       <w:szCs w:val="40"/>
     </w:rPr>
   </w:style>
-  <w:style w:type="character" w:customStyle="1" w:styleId="Titre2Car">
-    <w:name w:val="Titre 2 Car"/>
-    <w:basedOn w:val="Policepardfaut"/>
-    <w:link w:val="Titre2"/>
+  <w:style w:type="character" w:customStyle="1" w:styleId="Heading2Char">
+    <w:name w:val="Heading 2 Char"/>
+    <w:basedOn w:val="DefaultParagraphFont"/>
+    <w:link w:val="Heading2"/>
     <w:uiPriority w:val="9"/>
     <w:rsid w:val="00F506C6"/>
     <w:rPr>
@@ -2667,10 +2979,10 @@
       <w:szCs w:val="32"/>
     </w:rPr>
   </w:style>
-  <w:style w:type="character" w:customStyle="1" w:styleId="Titre3Car">
-    <w:name w:val="Titre 3 Car"/>
-    <w:basedOn w:val="Policepardfaut"/>
-    <w:link w:val="Titre3"/>
+  <w:style w:type="character" w:customStyle="1" w:styleId="Heading3Char">
+    <w:name w:val="Heading 3 Char"/>
+    <w:basedOn w:val="DefaultParagraphFont"/>
+    <w:link w:val="Heading3"/>
     <w:uiPriority w:val="9"/>
     <w:semiHidden/>
     <w:rsid w:val="00FB7843"/>
@@ -2681,10 +2993,10 @@
       <w:szCs w:val="28"/>
     </w:rPr>
   </w:style>
-  <w:style w:type="character" w:customStyle="1" w:styleId="Titre4Car">
-    <w:name w:val="Titre 4 Car"/>
-    <w:basedOn w:val="Policepardfaut"/>
-    <w:link w:val="Titre4"/>
+  <w:style w:type="character" w:customStyle="1" w:styleId="Heading4Char">
+    <w:name w:val="Heading 4 Char"/>
+    <w:basedOn w:val="DefaultParagraphFont"/>
+    <w:link w:val="Heading4"/>
     <w:uiPriority w:val="9"/>
     <w:semiHidden/>
     <w:rsid w:val="00FB7843"/>
@@ -2695,10 +3007,10 @@
       <w:color w:val="0F4761" w:themeColor="accent1" w:themeShade="BF"/>
     </w:rPr>
   </w:style>
-  <w:style w:type="character" w:customStyle="1" w:styleId="Titre5Car">
-    <w:name w:val="Titre 5 Car"/>
-    <w:basedOn w:val="Policepardfaut"/>
-    <w:link w:val="Titre5"/>
+  <w:style w:type="character" w:customStyle="1" w:styleId="Heading5Char">
+    <w:name w:val="Heading 5 Char"/>
+    <w:basedOn w:val="DefaultParagraphFont"/>
+    <w:link w:val="Heading5"/>
     <w:uiPriority w:val="9"/>
     <w:semiHidden/>
     <w:rsid w:val="00FB7843"/>
@@ -2707,10 +3019,10 @@
       <w:color w:val="0F4761" w:themeColor="accent1" w:themeShade="BF"/>
     </w:rPr>
   </w:style>
-  <w:style w:type="character" w:customStyle="1" w:styleId="Titre6Car">
-    <w:name w:val="Titre 6 Car"/>
-    <w:basedOn w:val="Policepardfaut"/>
-    <w:link w:val="Titre6"/>
+  <w:style w:type="character" w:customStyle="1" w:styleId="Heading6Char">
+    <w:name w:val="Heading 6 Char"/>
+    <w:basedOn w:val="DefaultParagraphFont"/>
+    <w:link w:val="Heading6"/>
     <w:uiPriority w:val="9"/>
     <w:semiHidden/>
     <w:rsid w:val="00FB7843"/>
@@ -2721,10 +3033,10 @@
       <w:color w:val="595959" w:themeColor="text1" w:themeTint="A6"/>
     </w:rPr>
   </w:style>
-  <w:style w:type="character" w:customStyle="1" w:styleId="Titre7Car">
-    <w:name w:val="Titre 7 Car"/>
-    <w:basedOn w:val="Policepardfaut"/>
-    <w:link w:val="Titre7"/>
+  <w:style w:type="character" w:customStyle="1" w:styleId="Heading7Char">
+    <w:name w:val="Heading 7 Char"/>
+    <w:basedOn w:val="DefaultParagraphFont"/>
+    <w:link w:val="Heading7"/>
     <w:uiPriority w:val="9"/>
     <w:semiHidden/>
     <w:rsid w:val="00FB7843"/>
@@ -2733,10 +3045,10 @@
       <w:color w:val="595959" w:themeColor="text1" w:themeTint="A6"/>
     </w:rPr>
   </w:style>
-  <w:style w:type="character" w:customStyle="1" w:styleId="Titre8Car">
-    <w:name w:val="Titre 8 Car"/>
-    <w:basedOn w:val="Policepardfaut"/>
-    <w:link w:val="Titre8"/>
+  <w:style w:type="character" w:customStyle="1" w:styleId="Heading8Char">
+    <w:name w:val="Heading 8 Char"/>
+    <w:basedOn w:val="DefaultParagraphFont"/>
+    <w:link w:val="Heading8"/>
     <w:uiPriority w:val="9"/>
     <w:semiHidden/>
     <w:rsid w:val="00FB7843"/>
@@ -2747,10 +3059,10 @@
       <w:color w:val="272727" w:themeColor="text1" w:themeTint="D8"/>
     </w:rPr>
   </w:style>
-  <w:style w:type="character" w:customStyle="1" w:styleId="Titre9Car">
-    <w:name w:val="Titre 9 Car"/>
-    <w:basedOn w:val="Policepardfaut"/>
-    <w:link w:val="Titre9"/>
+  <w:style w:type="character" w:customStyle="1" w:styleId="Heading9Char">
+    <w:name w:val="Heading 9 Char"/>
+    <w:basedOn w:val="DefaultParagraphFont"/>
+    <w:link w:val="Heading9"/>
     <w:uiPriority w:val="9"/>
     <w:semiHidden/>
     <w:rsid w:val="00FB7843"/>
@@ -2759,11 +3071,11 @@
       <w:color w:val="272727" w:themeColor="text1" w:themeTint="D8"/>
     </w:rPr>
   </w:style>
-  <w:style w:type="paragraph" w:styleId="Titre">
+  <w:style w:type="paragraph" w:styleId="Title">
     <w:name w:val="Title"/>
     <w:basedOn w:val="Normal"/>
     <w:next w:val="Normal"/>
-    <w:link w:val="TitreCar"/>
+    <w:link w:val="TitleChar"/>
     <w:uiPriority w:val="10"/>
     <w:qFormat/>
     <w:rsid w:val="00FB7843"/>
@@ -2779,10 +3091,10 @@
       <w:szCs w:val="56"/>
     </w:rPr>
   </w:style>
-  <w:style w:type="character" w:customStyle="1" w:styleId="TitreCar">
-    <w:name w:val="Titre Car"/>
-    <w:basedOn w:val="Policepardfaut"/>
-    <w:link w:val="Titre"/>
+  <w:style w:type="character" w:customStyle="1" w:styleId="TitleChar">
+    <w:name w:val="Title Char"/>
+    <w:basedOn w:val="DefaultParagraphFont"/>
+    <w:link w:val="Title"/>
     <w:uiPriority w:val="10"/>
     <w:rsid w:val="00FB7843"/>
     <w:rPr>
@@ -2793,11 +3105,11 @@
       <w:szCs w:val="56"/>
     </w:rPr>
   </w:style>
-  <w:style w:type="paragraph" w:styleId="Sous-titre">
+  <w:style w:type="paragraph" w:styleId="Subtitle">
     <w:name w:val="Subtitle"/>
     <w:basedOn w:val="Normal"/>
     <w:next w:val="Normal"/>
-    <w:link w:val="Sous-titreCar"/>
+    <w:link w:val="SubtitleChar"/>
     <w:uiPriority w:val="11"/>
     <w:qFormat/>
     <w:rsid w:val="00FB7843"/>
@@ -2813,10 +3125,10 @@
       <w:szCs w:val="28"/>
     </w:rPr>
   </w:style>
-  <w:style w:type="character" w:customStyle="1" w:styleId="Sous-titreCar">
-    <w:name w:val="Sous-titre Car"/>
-    <w:basedOn w:val="Policepardfaut"/>
-    <w:link w:val="Sous-titre"/>
+  <w:style w:type="character" w:customStyle="1" w:styleId="SubtitleChar">
+    <w:name w:val="Subtitle Char"/>
+    <w:basedOn w:val="DefaultParagraphFont"/>
+    <w:link w:val="Subtitle"/>
     <w:uiPriority w:val="11"/>
     <w:rsid w:val="00FB7843"/>
     <w:rPr>
@@ -2827,11 +3139,11 @@
       <w:szCs w:val="28"/>
     </w:rPr>
   </w:style>
-  <w:style w:type="paragraph" w:styleId="Citation">
+  <w:style w:type="paragraph" w:styleId="Quote">
     <w:name w:val="Quote"/>
     <w:basedOn w:val="Normal"/>
     <w:next w:val="Normal"/>
-    <w:link w:val="CitationCar"/>
+    <w:link w:val="QuoteChar"/>
     <w:uiPriority w:val="29"/>
     <w:qFormat/>
     <w:rsid w:val="00FB7843"/>
@@ -2845,10 +3157,10 @@
       <w:color w:val="404040" w:themeColor="text1" w:themeTint="BF"/>
     </w:rPr>
   </w:style>
-  <w:style w:type="character" w:customStyle="1" w:styleId="CitationCar">
-    <w:name w:val="Citation Car"/>
-    <w:basedOn w:val="Policepardfaut"/>
-    <w:link w:val="Citation"/>
+  <w:style w:type="character" w:customStyle="1" w:styleId="QuoteChar">
+    <w:name w:val="Quote Char"/>
+    <w:basedOn w:val="DefaultParagraphFont"/>
+    <w:link w:val="Quote"/>
     <w:uiPriority w:val="29"/>
     <w:rsid w:val="00FB7843"/>
     <w:rPr>
@@ -2857,7 +3169,7 @@
       <w:color w:val="404040" w:themeColor="text1" w:themeTint="BF"/>
     </w:rPr>
   </w:style>
-  <w:style w:type="paragraph" w:styleId="Paragraphedeliste">
+  <w:style w:type="paragraph" w:styleId="ListParagraph">
     <w:name w:val="List Paragraph"/>
     <w:basedOn w:val="Normal"/>
     <w:uiPriority w:val="34"/>
@@ -2868,9 +3180,9 @@
       <w:contextualSpacing/>
     </w:pPr>
   </w:style>
-  <w:style w:type="character" w:styleId="Accentuationintense">
+  <w:style w:type="character" w:styleId="IntenseEmphasis">
     <w:name w:val="Intense Emphasis"/>
-    <w:basedOn w:val="Policepardfaut"/>
+    <w:basedOn w:val="DefaultParagraphFont"/>
     <w:uiPriority w:val="21"/>
     <w:qFormat/>
     <w:rsid w:val="00FB7843"/>
@@ -2880,11 +3192,11 @@
       <w:color w:val="0F4761" w:themeColor="accent1" w:themeShade="BF"/>
     </w:rPr>
   </w:style>
-  <w:style w:type="paragraph" w:styleId="Citationintense">
+  <w:style w:type="paragraph" w:styleId="IntenseQuote">
     <w:name w:val="Intense Quote"/>
     <w:basedOn w:val="Normal"/>
     <w:next w:val="Normal"/>
-    <w:link w:val="CitationintenseCar"/>
+    <w:link w:val="IntenseQuoteChar"/>
     <w:uiPriority w:val="30"/>
     <w:qFormat/>
     <w:rsid w:val="00FB7843"/>
@@ -2903,10 +3215,10 @@
       <w:color w:val="0F4761" w:themeColor="accent1" w:themeShade="BF"/>
     </w:rPr>
   </w:style>
-  <w:style w:type="character" w:customStyle="1" w:styleId="CitationintenseCar">
-    <w:name w:val="Citation intense Car"/>
-    <w:basedOn w:val="Policepardfaut"/>
-    <w:link w:val="Citationintense"/>
+  <w:style w:type="character" w:customStyle="1" w:styleId="IntenseQuoteChar">
+    <w:name w:val="Intense Quote Char"/>
+    <w:basedOn w:val="DefaultParagraphFont"/>
+    <w:link w:val="IntenseQuote"/>
     <w:uiPriority w:val="30"/>
     <w:rsid w:val="00FB7843"/>
     <w:rPr>
@@ -2915,9 +3227,9 @@
       <w:color w:val="0F4761" w:themeColor="accent1" w:themeShade="BF"/>
     </w:rPr>
   </w:style>
-  <w:style w:type="character" w:styleId="Rfrenceintense">
+  <w:style w:type="character" w:styleId="IntenseReference">
     <w:name w:val="Intense Reference"/>
-    <w:basedOn w:val="Policepardfaut"/>
+    <w:basedOn w:val="DefaultParagraphFont"/>
     <w:uiPriority w:val="32"/>
     <w:qFormat/>
     <w:rsid w:val="00FB7843"/>
@@ -2929,10 +3241,10 @@
       <w:spacing w:val="5"/>
     </w:rPr>
   </w:style>
-  <w:style w:type="paragraph" w:styleId="En-tte">
+  <w:style w:type="paragraph" w:styleId="Header">
     <w:name w:val="header"/>
     <w:basedOn w:val="Normal"/>
-    <w:link w:val="En-tteCar"/>
+    <w:link w:val="HeaderChar"/>
     <w:uiPriority w:val="99"/>
     <w:unhideWhenUsed/>
     <w:rsid w:val="00F506C6"/>
@@ -2944,10 +3256,10 @@
       <w:spacing w:after="0" w:line="240" w:lineRule="auto"/>
     </w:pPr>
   </w:style>
-  <w:style w:type="character" w:customStyle="1" w:styleId="En-tteCar">
-    <w:name w:val="En-tête Car"/>
-    <w:basedOn w:val="Policepardfaut"/>
-    <w:link w:val="En-tte"/>
+  <w:style w:type="character" w:customStyle="1" w:styleId="HeaderChar">
+    <w:name w:val="Header Char"/>
+    <w:basedOn w:val="DefaultParagraphFont"/>
+    <w:link w:val="Header"/>
     <w:uiPriority w:val="99"/>
     <w:rsid w:val="00F506C6"/>
     <w:rPr>
@@ -2957,10 +3269,10 @@
       <w:lang w:val="en-US"/>
     </w:rPr>
   </w:style>
-  <w:style w:type="paragraph" w:styleId="Pieddepage">
+  <w:style w:type="paragraph" w:styleId="Footer">
     <w:name w:val="footer"/>
     <w:basedOn w:val="Normal"/>
-    <w:link w:val="PieddepageCar"/>
+    <w:link w:val="FooterChar"/>
     <w:uiPriority w:val="99"/>
     <w:unhideWhenUsed/>
     <w:rsid w:val="00F506C6"/>
@@ -2972,10 +3284,10 @@
       <w:spacing w:after="0" w:line="240" w:lineRule="auto"/>
     </w:pPr>
   </w:style>
-  <w:style w:type="character" w:customStyle="1" w:styleId="PieddepageCar">
-    <w:name w:val="Pied de page Car"/>
-    <w:basedOn w:val="Policepardfaut"/>
-    <w:link w:val="Pieddepage"/>
+  <w:style w:type="character" w:customStyle="1" w:styleId="FooterChar">
+    <w:name w:val="Footer Char"/>
+    <w:basedOn w:val="DefaultParagraphFont"/>
+    <w:link w:val="Footer"/>
     <w:uiPriority w:val="99"/>
     <w:rsid w:val="00F506C6"/>
     <w:rPr>
@@ -2985,9 +3297,9 @@
       <w:lang w:val="en-US"/>
     </w:rPr>
   </w:style>
-  <w:style w:type="paragraph" w:styleId="En-ttedetabledesmatires">
+  <w:style w:type="paragraph" w:styleId="TOCHeading">
     <w:name w:val="TOC Heading"/>
-    <w:basedOn w:val="Titre1"/>
+    <w:basedOn w:val="Heading1"/>
     <w:next w:val="Normal"/>
     <w:uiPriority w:val="39"/>
     <w:unhideWhenUsed/>
@@ -3007,7 +3319,7 @@
       <w14:ligatures w14:val="none"/>
     </w:rPr>
   </w:style>
-  <w:style w:type="paragraph" w:styleId="TM1">
+  <w:style w:type="paragraph" w:styleId="TOC1">
     <w:name w:val="toc 1"/>
     <w:basedOn w:val="Normal"/>
     <w:next w:val="Normal"/>
@@ -3028,7 +3340,7 @@
       <w:sz w:val="24"/>
     </w:rPr>
   </w:style>
-  <w:style w:type="paragraph" w:styleId="TM2">
+  <w:style w:type="paragraph" w:styleId="TOC2">
     <w:name w:val="toc 2"/>
     <w:basedOn w:val="Normal"/>
     <w:next w:val="Normal"/>
@@ -3049,9 +3361,9 @@
       <w:szCs w:val="22"/>
     </w:rPr>
   </w:style>
-  <w:style w:type="character" w:styleId="Lienhypertexte">
+  <w:style w:type="character" w:styleId="Hyperlink">
     <w:name w:val="Hyperlink"/>
-    <w:basedOn w:val="Policepardfaut"/>
+    <w:basedOn w:val="DefaultParagraphFont"/>
     <w:uiPriority w:val="99"/>
     <w:unhideWhenUsed/>
     <w:rsid w:val="00A61B73"/>
@@ -3060,7 +3372,7 @@
       <w:u w:val="single"/>
     </w:rPr>
   </w:style>
-  <w:style w:type="paragraph" w:styleId="TM3">
+  <w:style w:type="paragraph" w:styleId="TOC3">
     <w:name w:val="toc 3"/>
     <w:basedOn w:val="Normal"/>
     <w:next w:val="Normal"/>
@@ -3079,7 +3391,7 @@
       <w:szCs w:val="20"/>
     </w:rPr>
   </w:style>
-  <w:style w:type="paragraph" w:styleId="TM4">
+  <w:style w:type="paragraph" w:styleId="TOC4">
     <w:name w:val="toc 4"/>
     <w:basedOn w:val="Normal"/>
     <w:next w:val="Normal"/>
@@ -3098,7 +3410,7 @@
       <w:szCs w:val="20"/>
     </w:rPr>
   </w:style>
-  <w:style w:type="paragraph" w:styleId="TM5">
+  <w:style w:type="paragraph" w:styleId="TOC5">
     <w:name w:val="toc 5"/>
     <w:basedOn w:val="Normal"/>
     <w:next w:val="Normal"/>
@@ -3117,7 +3429,7 @@
       <w:szCs w:val="20"/>
     </w:rPr>
   </w:style>
-  <w:style w:type="paragraph" w:styleId="TM6">
+  <w:style w:type="paragraph" w:styleId="TOC6">
     <w:name w:val="toc 6"/>
     <w:basedOn w:val="Normal"/>
     <w:next w:val="Normal"/>
@@ -3136,7 +3448,7 @@
       <w:szCs w:val="20"/>
     </w:rPr>
   </w:style>
-  <w:style w:type="paragraph" w:styleId="TM7">
+  <w:style w:type="paragraph" w:styleId="TOC7">
     <w:name w:val="toc 7"/>
     <w:basedOn w:val="Normal"/>
     <w:next w:val="Normal"/>
@@ -3155,7 +3467,7 @@
       <w:szCs w:val="20"/>
     </w:rPr>
   </w:style>
-  <w:style w:type="paragraph" w:styleId="TM8">
+  <w:style w:type="paragraph" w:styleId="TOC8">
     <w:name w:val="toc 8"/>
     <w:basedOn w:val="Normal"/>
     <w:next w:val="Normal"/>
@@ -3174,7 +3486,7 @@
       <w:szCs w:val="20"/>
     </w:rPr>
   </w:style>
-  <w:style w:type="paragraph" w:styleId="TM9">
+  <w:style w:type="paragraph" w:styleId="TOC9">
     <w:name w:val="toc 9"/>
     <w:basedOn w:val="Normal"/>
     <w:next w:val="Normal"/>

</xml_diff>

<commit_message>
Justified report text and deleted load_iris from code
</commit_message>
<xml_diff>
--- a/Spotiflop Algorithm.docx
+++ b/Spotiflop Algorithm.docx
@@ -1076,7 +1076,15 @@
       </w:r>
       <w:r>
         <w:br/>
-        <w:t xml:space="preserve">So based on the multiple features such as the popularity, </w:t>
+        <w:t xml:space="preserve">So based on </w:t>
+      </w:r>
+      <w:proofErr w:type="gramStart"/>
+      <w:r>
+        <w:t>the multiple</w:t>
+      </w:r>
+      <w:proofErr w:type="gramEnd"/>
+      <w:r>
+        <w:t xml:space="preserve"> features such as the popularity, </w:t>
       </w:r>
       <w:proofErr w:type="spellStart"/>
       <w:r>
@@ -1377,9 +1385,6 @@
       </w:r>
     </w:p>
     <w:p>
-      <w:pPr>
-        <w:jc w:val="left"/>
-      </w:pPr>
       <w:r>
         <w:t>We can clearly see here the True Positive diagonal</w:t>
       </w:r>
@@ -1427,9 +1432,6 @@
       </w:r>
     </w:p>
     <w:p>
-      <w:pPr>
-        <w:jc w:val="left"/>
-      </w:pPr>
       <w:r>
         <w:t xml:space="preserve">So, we decided to remove the </w:t>
       </w:r>
@@ -1990,7 +1992,15 @@
     <w:p>
       <w:r>
         <w:tab/>
-        <w:t xml:space="preserve">All in all, the RFC seems to give the best performances and results for our dataset, especially with the F1-score. But we have to keep in mind that the dataset we </w:t>
+        <w:t xml:space="preserve">All in all, the RFC seems to give the best performances and results for our dataset, especially with the F1-score. But we </w:t>
+      </w:r>
+      <w:proofErr w:type="gramStart"/>
+      <w:r>
+        <w:t>have to</w:t>
+      </w:r>
+      <w:proofErr w:type="gramEnd"/>
+      <w:r>
+        <w:t xml:space="preserve"> keep in mind that the dataset we </w:t>
       </w:r>
       <w:r>
         <w:t>chose</w:t>
@@ -2045,12 +2055,14 @@
       <w:r>
         <w:t xml:space="preserve"> KNN. The group work was </w:t>
       </w:r>
+      <w:proofErr w:type="gramStart"/>
       <w:r>
         <w:t xml:space="preserve">pretty </w:t>
       </w:r>
       <w:r>
         <w:t>effective</w:t>
       </w:r>
+      <w:proofErr w:type="gramEnd"/>
       <w:r>
         <w:t>,</w:t>
       </w:r>

</xml_diff>

<commit_message>
Corrected small mistakes in the report
</commit_message>
<xml_diff>
--- a/Spotiflop Algorithm.docx
+++ b/Spotiflop Algorithm.docx
@@ -160,7 +160,7 @@
     </w:p>
     <w:p>
       <w:pPr>
-        <w:pStyle w:val="TM1"/>
+        <w:pStyle w:val="TOC1"/>
         <w:tabs>
           <w:tab w:val="right" w:leader="underscore" w:pos="9062"/>
         </w:tabs>
@@ -210,7 +210,7 @@
       <w:hyperlink w:anchor="_Toc184135280" w:history="1">
         <w:r>
           <w:rPr>
-            <w:rStyle w:val="Lienhypertexte"/>
+            <w:rStyle w:val="Hyperlink"/>
             <w:noProof/>
           </w:rPr>
           <w:t>Introduction &amp; Objectives</w:t>
@@ -267,7 +267,7 @@
     </w:p>
     <w:p>
       <w:pPr>
-        <w:pStyle w:val="TM1"/>
+        <w:pStyle w:val="TOC1"/>
         <w:tabs>
           <w:tab w:val="right" w:leader="underscore" w:pos="9062"/>
         </w:tabs>
@@ -284,7 +284,7 @@
       <w:hyperlink w:anchor="_Toc184135281" w:history="1">
         <w:r>
           <w:rPr>
-            <w:rStyle w:val="Lienhypertexte"/>
+            <w:rStyle w:val="Hyperlink"/>
             <w:noProof/>
           </w:rPr>
           <w:t>The Algorithms</w:t>
@@ -341,7 +341,7 @@
     </w:p>
     <w:p>
       <w:pPr>
-        <w:pStyle w:val="TM2"/>
+        <w:pStyle w:val="TOC2"/>
         <w:tabs>
           <w:tab w:val="right" w:leader="underscore" w:pos="9062"/>
         </w:tabs>
@@ -358,7 +358,7 @@
       <w:hyperlink w:anchor="_Toc184135282" w:history="1">
         <w:r>
           <w:rPr>
-            <w:rStyle w:val="Lienhypertexte"/>
+            <w:rStyle w:val="Hyperlink"/>
             <w:noProof/>
           </w:rPr>
           <w:t>K-nearest Neighbors</w:t>
@@ -415,7 +415,7 @@
     </w:p>
     <w:p>
       <w:pPr>
-        <w:pStyle w:val="TM2"/>
+        <w:pStyle w:val="TOC2"/>
         <w:tabs>
           <w:tab w:val="right" w:leader="underscore" w:pos="9062"/>
         </w:tabs>
@@ -432,7 +432,7 @@
       <w:hyperlink w:anchor="_Toc184135283" w:history="1">
         <w:r>
           <w:rPr>
-            <w:rStyle w:val="Lienhypertexte"/>
+            <w:rStyle w:val="Hyperlink"/>
             <w:noProof/>
           </w:rPr>
           <w:t>Random Forest Classifier</w:t>
@@ -489,7 +489,7 @@
     </w:p>
     <w:p>
       <w:pPr>
-        <w:pStyle w:val="TM2"/>
+        <w:pStyle w:val="TOC2"/>
         <w:tabs>
           <w:tab w:val="right" w:leader="underscore" w:pos="9062"/>
         </w:tabs>
@@ -506,7 +506,7 @@
       <w:hyperlink w:anchor="_Toc184135284" w:history="1">
         <w:r>
           <w:rPr>
-            <w:rStyle w:val="Lienhypertexte"/>
+            <w:rStyle w:val="Hyperlink"/>
             <w:noProof/>
           </w:rPr>
           <w:t>Support Vector Machines</w:t>
@@ -563,7 +563,7 @@
     </w:p>
     <w:p>
       <w:pPr>
-        <w:pStyle w:val="TM1"/>
+        <w:pStyle w:val="TOC1"/>
         <w:tabs>
           <w:tab w:val="right" w:leader="underscore" w:pos="9062"/>
         </w:tabs>
@@ -580,7 +580,7 @@
       <w:hyperlink w:anchor="_Toc184135285" w:history="1">
         <w:r>
           <w:rPr>
-            <w:rStyle w:val="Lienhypertexte"/>
+            <w:rStyle w:val="Hyperlink"/>
             <w:noProof/>
           </w:rPr>
           <w:t>Comparisons</w:t>
@@ -637,7 +637,7 @@
     </w:p>
     <w:p>
       <w:pPr>
-        <w:pStyle w:val="TM2"/>
+        <w:pStyle w:val="TOC2"/>
         <w:tabs>
           <w:tab w:val="right" w:leader="underscore" w:pos="9062"/>
         </w:tabs>
@@ -654,7 +654,7 @@
       <w:hyperlink w:anchor="_Toc184135286" w:history="1">
         <w:r>
           <w:rPr>
-            <w:rStyle w:val="Lienhypertexte"/>
+            <w:rStyle w:val="Hyperlink"/>
             <w:noProof/>
           </w:rPr>
           <w:t>Precision</w:t>
@@ -711,7 +711,7 @@
     </w:p>
     <w:p>
       <w:pPr>
-        <w:pStyle w:val="TM2"/>
+        <w:pStyle w:val="TOC2"/>
         <w:tabs>
           <w:tab w:val="right" w:leader="underscore" w:pos="9062"/>
         </w:tabs>
@@ -728,7 +728,7 @@
       <w:hyperlink w:anchor="_Toc184135287" w:history="1">
         <w:r>
           <w:rPr>
-            <w:rStyle w:val="Lienhypertexte"/>
+            <w:rStyle w:val="Hyperlink"/>
             <w:noProof/>
           </w:rPr>
           <w:t>Sensitivity / Recall</w:t>
@@ -785,7 +785,7 @@
     </w:p>
     <w:p>
       <w:pPr>
-        <w:pStyle w:val="TM2"/>
+        <w:pStyle w:val="TOC2"/>
         <w:tabs>
           <w:tab w:val="right" w:leader="underscore" w:pos="9062"/>
         </w:tabs>
@@ -802,7 +802,7 @@
       <w:hyperlink w:anchor="_Toc184135288" w:history="1">
         <w:r>
           <w:rPr>
-            <w:rStyle w:val="Lienhypertexte"/>
+            <w:rStyle w:val="Hyperlink"/>
             <w:noProof/>
           </w:rPr>
           <w:t>Specificity</w:t>
@@ -859,7 +859,7 @@
     </w:p>
     <w:p>
       <w:pPr>
-        <w:pStyle w:val="TM2"/>
+        <w:pStyle w:val="TOC2"/>
         <w:tabs>
           <w:tab w:val="right" w:leader="underscore" w:pos="9062"/>
         </w:tabs>
@@ -876,7 +876,7 @@
       <w:hyperlink w:anchor="_Toc184135289" w:history="1">
         <w:r>
           <w:rPr>
-            <w:rStyle w:val="Lienhypertexte"/>
+            <w:rStyle w:val="Hyperlink"/>
             <w:noProof/>
           </w:rPr>
           <w:t>F1-Score</w:t>
@@ -933,7 +933,7 @@
     </w:p>
     <w:p>
       <w:pPr>
-        <w:pStyle w:val="TM1"/>
+        <w:pStyle w:val="TOC1"/>
         <w:tabs>
           <w:tab w:val="right" w:leader="underscore" w:pos="9062"/>
         </w:tabs>
@@ -950,7 +950,7 @@
       <w:hyperlink w:anchor="_Toc184135290" w:history="1">
         <w:r>
           <w:rPr>
-            <w:rStyle w:val="Lienhypertexte"/>
+            <w:rStyle w:val="Hyperlink"/>
             <w:noProof/>
           </w:rPr>
           <w:t>Conclusion</w:t>
@@ -1043,7 +1043,7 @@
     </w:p>
     <w:p>
       <w:pPr>
-        <w:pStyle w:val="Titre1"/>
+        <w:pStyle w:val="Heading1"/>
       </w:pPr>
       <w:bookmarkStart w:id="0" w:name="_Toc184135280"/>
       <w:r>
@@ -1160,7 +1160,7 @@
     <w:p/>
     <w:p>
       <w:pPr>
-        <w:pStyle w:val="Titre1"/>
+        <w:pStyle w:val="Heading1"/>
       </w:pPr>
       <w:bookmarkStart w:id="1" w:name="_Toc184135281"/>
       <w:r>
@@ -1170,7 +1170,7 @@
     </w:p>
     <w:p>
       <w:pPr>
-        <w:pStyle w:val="Titre2"/>
+        <w:pStyle w:val="Heading2"/>
       </w:pPr>
       <w:r>
         <w:tab/>
@@ -1572,7 +1572,7 @@
     <w:p/>
     <w:p>
       <w:pPr>
-        <w:pStyle w:val="Titre2"/>
+        <w:pStyle w:val="Heading2"/>
       </w:pPr>
       <w:r>
         <w:tab/>
@@ -1652,7 +1652,7 @@
     <w:p/>
     <w:p>
       <w:pPr>
-        <w:pStyle w:val="Titre2"/>
+        <w:pStyle w:val="Heading2"/>
       </w:pPr>
       <w:r>
         <w:tab/>
@@ -1728,7 +1728,7 @@
     </w:p>
     <w:p>
       <w:pPr>
-        <w:pStyle w:val="Titre1"/>
+        <w:pStyle w:val="Heading1"/>
       </w:pPr>
       <w:bookmarkStart w:id="5" w:name="_Toc184135285"/>
       <w:r>
@@ -1739,7 +1739,7 @@
     </w:p>
     <w:p>
       <w:pPr>
-        <w:pStyle w:val="Titre2"/>
+        <w:pStyle w:val="Heading2"/>
       </w:pPr>
       <w:r>
         <w:tab/>
@@ -1797,12 +1797,51 @@
     </w:p>
     <w:p>
       <w:r>
-        <w:t>So in this precision plot we can see how each algorithm has correctly guess the right answer (True Positive Rate). The two most precise algorithm are RFC and SVM in our case and KNN seems to be always behind except for the Bollywood class.</w:t>
-      </w:r>
-    </w:p>
-    <w:p>
-      <w:pPr>
-        <w:pStyle w:val="Titre2"/>
+        <w:t>In</w:t>
+      </w:r>
+      <w:r>
+        <w:t xml:space="preserve"> this precision plot</w:t>
+      </w:r>
+      <w:r>
+        <w:t>,</w:t>
+      </w:r>
+      <w:r>
+        <w:t xml:space="preserve"> we can see how each algorithm has correctly guess</w:t>
+      </w:r>
+      <w:r>
+        <w:t>ed</w:t>
+      </w:r>
+      <w:r>
+        <w:t xml:space="preserve"> the right answer (True Positive Rate). The two most precise algorithm</w:t>
+      </w:r>
+      <w:r>
+        <w:t>s</w:t>
+      </w:r>
+      <w:r>
+        <w:t xml:space="preserve"> are RFC and SVM in our case</w:t>
+      </w:r>
+      <w:r>
+        <w:t>,</w:t>
+      </w:r>
+      <w:r>
+        <w:t xml:space="preserve"> and KNN seems to be always behind except for the Bollywood</w:t>
+      </w:r>
+      <w:r>
+        <w:t xml:space="preserve"> and Rock</w:t>
+      </w:r>
+      <w:r>
+        <w:t xml:space="preserve"> class</w:t>
+      </w:r>
+      <w:r>
+        <w:t>es</w:t>
+      </w:r>
+      <w:r>
+        <w:t>.</w:t>
+      </w:r>
+    </w:p>
+    <w:p>
+      <w:pPr>
+        <w:pStyle w:val="Heading2"/>
       </w:pPr>
       <w:r>
         <w:lastRenderedPageBreak/>
@@ -1861,7 +1900,10 @@
     </w:p>
     <w:p>
       <w:r>
-        <w:t>The Recall is here to evaluate</w:t>
+        <w:t>Recall</w:t>
+      </w:r>
+      <w:r>
+        <w:t xml:space="preserve"> is here to evaluate</w:t>
       </w:r>
       <w:r>
         <w:t>,</w:t>
@@ -1870,15 +1912,36 @@
         <w:t xml:space="preserve"> </w:t>
       </w:r>
       <w:r>
-        <w:t>out of all the truly positive cases that exist, how many did we successfully catch</w:t>
-      </w:r>
-      <w:r>
-        <w:t>. Here, the predominant one is mostly RFC but SVM is really close to it in general, whereas KNN seems to be always behind again.</w:t>
-      </w:r>
-    </w:p>
-    <w:p>
-      <w:pPr>
-        <w:pStyle w:val="Titre2"/>
+        <w:t xml:space="preserve">out of all the truly positive cases that exist, how many did we successfully </w:t>
+      </w:r>
+      <w:r>
+        <w:t>predict</w:t>
+      </w:r>
+      <w:r>
+        <w:t xml:space="preserve">. Here, the predominant </w:t>
+      </w:r>
+      <w:r>
+        <w:t>algorithm</w:t>
+      </w:r>
+      <w:r>
+        <w:t xml:space="preserve"> is mostly RFC</w:t>
+      </w:r>
+      <w:r>
+        <w:t>,</w:t>
+      </w:r>
+      <w:r>
+        <w:t xml:space="preserve"> but SVM is really close to it in general, whereas KNN seems to always </w:t>
+      </w:r>
+      <w:r>
+        <w:t xml:space="preserve">be </w:t>
+      </w:r>
+      <w:r>
+        <w:t>behind again.</w:t>
+      </w:r>
+    </w:p>
+    <w:p>
+      <w:pPr>
+        <w:pStyle w:val="Heading2"/>
       </w:pPr>
       <w:r>
         <w:lastRenderedPageBreak/>
@@ -1951,7 +2014,7 @@
     </w:p>
     <w:p>
       <w:pPr>
-        <w:pStyle w:val="Titre2"/>
+        <w:pStyle w:val="Heading2"/>
       </w:pPr>
       <w:r>
         <w:tab/>
@@ -2010,13 +2073,40 @@
     <w:p>
       <w:r>
         <w:lastRenderedPageBreak/>
-        <w:t>Finally and maybe the most important one : the F1-score. By combining precision and recall we can identify the overall best algorithm, and here again SVM and RFC are fighting but this last one seems to be still better than the other overall.</w:t>
+        <w:t>Finally,</w:t>
+      </w:r>
+      <w:r>
+        <w:t xml:space="preserve"> and maybe the most important </w:t>
+      </w:r>
+      <w:r>
+        <w:t>one:</w:t>
+      </w:r>
+      <w:r>
+        <w:t xml:space="preserve"> the F1-score. By combining precision and recall we can identify the </w:t>
+      </w:r>
+      <w:r>
+        <w:t>best overall</w:t>
+      </w:r>
+      <w:r>
+        <w:t xml:space="preserve"> algorithm, and here again SVM and RFC are fighting </w:t>
+      </w:r>
+      <w:r>
+        <w:t xml:space="preserve">for first place </w:t>
+      </w:r>
+      <w:r>
+        <w:t>but th</w:t>
+      </w:r>
+      <w:r>
+        <w:t xml:space="preserve">e latter </w:t>
+      </w:r>
+      <w:r>
+        <w:t>seems to be still better than the other overall.</w:t>
       </w:r>
     </w:p>
     <w:p/>
     <w:p>
       <w:pPr>
-        <w:pStyle w:val="Titre1"/>
+        <w:pStyle w:val="Heading1"/>
       </w:pPr>
       <w:bookmarkStart w:id="10" w:name="_Toc184135290"/>
       <w:r>
@@ -2322,7 +2412,7 @@
   </w:p>
   <w:p>
     <w:pPr>
-      <w:pStyle w:val="Pieddepage"/>
+      <w:pStyle w:val="Footer"/>
     </w:pPr>
   </w:p>
 </w:ftr>
@@ -2764,11 +2854,11 @@
       <w:lang w:val="en-US"/>
     </w:rPr>
   </w:style>
-  <w:style w:type="paragraph" w:styleId="Titre1">
+  <w:style w:type="paragraph" w:styleId="Heading1">
     <w:name w:val="heading 1"/>
     <w:basedOn w:val="Normal"/>
     <w:next w:val="Normal"/>
-    <w:link w:val="Titre1Car"/>
+    <w:link w:val="Heading1Char"/>
     <w:uiPriority w:val="9"/>
     <w:qFormat/>
     <w:rsid w:val="00F506C6"/>
@@ -2786,11 +2876,11 @@
       <w:szCs w:val="40"/>
     </w:rPr>
   </w:style>
-  <w:style w:type="paragraph" w:styleId="Titre2">
+  <w:style w:type="paragraph" w:styleId="Heading2">
     <w:name w:val="heading 2"/>
     <w:basedOn w:val="Normal"/>
     <w:next w:val="Normal"/>
-    <w:link w:val="Titre2Car"/>
+    <w:link w:val="Heading2Char"/>
     <w:uiPriority w:val="9"/>
     <w:unhideWhenUsed/>
     <w:qFormat/>
@@ -2808,11 +2898,11 @@
       <w:szCs w:val="32"/>
     </w:rPr>
   </w:style>
-  <w:style w:type="paragraph" w:styleId="Titre3">
+  <w:style w:type="paragraph" w:styleId="Heading3">
     <w:name w:val="heading 3"/>
     <w:basedOn w:val="Normal"/>
     <w:next w:val="Normal"/>
-    <w:link w:val="Titre3Car"/>
+    <w:link w:val="Heading3Char"/>
     <w:uiPriority w:val="9"/>
     <w:semiHidden/>
     <w:unhideWhenUsed/>
@@ -2830,11 +2920,11 @@
       <w:szCs w:val="28"/>
     </w:rPr>
   </w:style>
-  <w:style w:type="paragraph" w:styleId="Titre4">
+  <w:style w:type="paragraph" w:styleId="Heading4">
     <w:name w:val="heading 4"/>
     <w:basedOn w:val="Normal"/>
     <w:next w:val="Normal"/>
-    <w:link w:val="Titre4Car"/>
+    <w:link w:val="Heading4Char"/>
     <w:uiPriority w:val="9"/>
     <w:semiHidden/>
     <w:unhideWhenUsed/>
@@ -2853,11 +2943,11 @@
       <w:color w:val="0F4761" w:themeColor="accent1" w:themeShade="BF"/>
     </w:rPr>
   </w:style>
-  <w:style w:type="paragraph" w:styleId="Titre5">
+  <w:style w:type="paragraph" w:styleId="Heading5">
     <w:name w:val="heading 5"/>
     <w:basedOn w:val="Normal"/>
     <w:next w:val="Normal"/>
-    <w:link w:val="Titre5Car"/>
+    <w:link w:val="Heading5Char"/>
     <w:uiPriority w:val="9"/>
     <w:semiHidden/>
     <w:unhideWhenUsed/>
@@ -2874,11 +2964,11 @@
       <w:color w:val="0F4761" w:themeColor="accent1" w:themeShade="BF"/>
     </w:rPr>
   </w:style>
-  <w:style w:type="paragraph" w:styleId="Titre6">
+  <w:style w:type="paragraph" w:styleId="Heading6">
     <w:name w:val="heading 6"/>
     <w:basedOn w:val="Normal"/>
     <w:next w:val="Normal"/>
-    <w:link w:val="Titre6Car"/>
+    <w:link w:val="Heading6Char"/>
     <w:uiPriority w:val="9"/>
     <w:semiHidden/>
     <w:unhideWhenUsed/>
@@ -2897,11 +2987,11 @@
       <w:color w:val="595959" w:themeColor="text1" w:themeTint="A6"/>
     </w:rPr>
   </w:style>
-  <w:style w:type="paragraph" w:styleId="Titre7">
+  <w:style w:type="paragraph" w:styleId="Heading7">
     <w:name w:val="heading 7"/>
     <w:basedOn w:val="Normal"/>
     <w:next w:val="Normal"/>
-    <w:link w:val="Titre7Car"/>
+    <w:link w:val="Heading7Char"/>
     <w:uiPriority w:val="9"/>
     <w:semiHidden/>
     <w:unhideWhenUsed/>
@@ -2918,11 +3008,11 @@
       <w:color w:val="595959" w:themeColor="text1" w:themeTint="A6"/>
     </w:rPr>
   </w:style>
-  <w:style w:type="paragraph" w:styleId="Titre8">
+  <w:style w:type="paragraph" w:styleId="Heading8">
     <w:name w:val="heading 8"/>
     <w:basedOn w:val="Normal"/>
     <w:next w:val="Normal"/>
-    <w:link w:val="Titre8Car"/>
+    <w:link w:val="Heading8Char"/>
     <w:uiPriority w:val="9"/>
     <w:semiHidden/>
     <w:unhideWhenUsed/>
@@ -2941,11 +3031,11 @@
       <w:color w:val="272727" w:themeColor="text1" w:themeTint="D8"/>
     </w:rPr>
   </w:style>
-  <w:style w:type="paragraph" w:styleId="Titre9">
+  <w:style w:type="paragraph" w:styleId="Heading9">
     <w:name w:val="heading 9"/>
     <w:basedOn w:val="Normal"/>
     <w:next w:val="Normal"/>
-    <w:link w:val="Titre9Car"/>
+    <w:link w:val="Heading9Char"/>
     <w:uiPriority w:val="9"/>
     <w:semiHidden/>
     <w:unhideWhenUsed/>
@@ -2962,12 +3052,13 @@
       <w:color w:val="272727" w:themeColor="text1" w:themeTint="D8"/>
     </w:rPr>
   </w:style>
-  <w:style w:type="character" w:default="1" w:styleId="Policepardfaut">
+  <w:style w:type="character" w:default="1" w:styleId="DefaultParagraphFont">
     <w:name w:val="Default Paragraph Font"/>
     <w:uiPriority w:val="1"/>
+    <w:semiHidden/>
     <w:unhideWhenUsed/>
   </w:style>
-  <w:style w:type="table" w:default="1" w:styleId="TableauNormal">
+  <w:style w:type="table" w:default="1" w:styleId="TableNormal">
     <w:name w:val="Normal Table"/>
     <w:uiPriority w:val="99"/>
     <w:semiHidden/>
@@ -2982,16 +3073,16 @@
       </w:tblCellMar>
     </w:tblPr>
   </w:style>
-  <w:style w:type="numbering" w:default="1" w:styleId="Aucuneliste">
+  <w:style w:type="numbering" w:default="1" w:styleId="NoList">
     <w:name w:val="No List"/>
     <w:uiPriority w:val="99"/>
     <w:semiHidden/>
     <w:unhideWhenUsed/>
   </w:style>
-  <w:style w:type="character" w:customStyle="1" w:styleId="Titre1Car">
-    <w:name w:val="Titre 1 Car"/>
-    <w:basedOn w:val="Policepardfaut"/>
-    <w:link w:val="Titre1"/>
+  <w:style w:type="character" w:customStyle="1" w:styleId="Heading1Char">
+    <w:name w:val="Heading 1 Char"/>
+    <w:basedOn w:val="DefaultParagraphFont"/>
+    <w:link w:val="Heading1"/>
     <w:uiPriority w:val="9"/>
     <w:rsid w:val="00F506C6"/>
     <w:rPr>
@@ -3002,10 +3093,10 @@
       <w:szCs w:val="40"/>
     </w:rPr>
   </w:style>
-  <w:style w:type="character" w:customStyle="1" w:styleId="Titre2Car">
-    <w:name w:val="Titre 2 Car"/>
-    <w:basedOn w:val="Policepardfaut"/>
-    <w:link w:val="Titre2"/>
+  <w:style w:type="character" w:customStyle="1" w:styleId="Heading2Char">
+    <w:name w:val="Heading 2 Char"/>
+    <w:basedOn w:val="DefaultParagraphFont"/>
+    <w:link w:val="Heading2"/>
     <w:uiPriority w:val="9"/>
     <w:rsid w:val="00F506C6"/>
     <w:rPr>
@@ -3015,10 +3106,10 @@
       <w:szCs w:val="32"/>
     </w:rPr>
   </w:style>
-  <w:style w:type="character" w:customStyle="1" w:styleId="Titre3Car">
-    <w:name w:val="Titre 3 Car"/>
-    <w:basedOn w:val="Policepardfaut"/>
-    <w:link w:val="Titre3"/>
+  <w:style w:type="character" w:customStyle="1" w:styleId="Heading3Char">
+    <w:name w:val="Heading 3 Char"/>
+    <w:basedOn w:val="DefaultParagraphFont"/>
+    <w:link w:val="Heading3"/>
     <w:uiPriority w:val="9"/>
     <w:semiHidden/>
     <w:rsid w:val="00FB7843"/>
@@ -3029,10 +3120,10 @@
       <w:szCs w:val="28"/>
     </w:rPr>
   </w:style>
-  <w:style w:type="character" w:customStyle="1" w:styleId="Titre4Car">
-    <w:name w:val="Titre 4 Car"/>
-    <w:basedOn w:val="Policepardfaut"/>
-    <w:link w:val="Titre4"/>
+  <w:style w:type="character" w:customStyle="1" w:styleId="Heading4Char">
+    <w:name w:val="Heading 4 Char"/>
+    <w:basedOn w:val="DefaultParagraphFont"/>
+    <w:link w:val="Heading4"/>
     <w:uiPriority w:val="9"/>
     <w:semiHidden/>
     <w:rsid w:val="00FB7843"/>
@@ -3043,10 +3134,10 @@
       <w:color w:val="0F4761" w:themeColor="accent1" w:themeShade="BF"/>
     </w:rPr>
   </w:style>
-  <w:style w:type="character" w:customStyle="1" w:styleId="Titre5Car">
-    <w:name w:val="Titre 5 Car"/>
-    <w:basedOn w:val="Policepardfaut"/>
-    <w:link w:val="Titre5"/>
+  <w:style w:type="character" w:customStyle="1" w:styleId="Heading5Char">
+    <w:name w:val="Heading 5 Char"/>
+    <w:basedOn w:val="DefaultParagraphFont"/>
+    <w:link w:val="Heading5"/>
     <w:uiPriority w:val="9"/>
     <w:semiHidden/>
     <w:rsid w:val="00FB7843"/>
@@ -3055,10 +3146,10 @@
       <w:color w:val="0F4761" w:themeColor="accent1" w:themeShade="BF"/>
     </w:rPr>
   </w:style>
-  <w:style w:type="character" w:customStyle="1" w:styleId="Titre6Car">
-    <w:name w:val="Titre 6 Car"/>
-    <w:basedOn w:val="Policepardfaut"/>
-    <w:link w:val="Titre6"/>
+  <w:style w:type="character" w:customStyle="1" w:styleId="Heading6Char">
+    <w:name w:val="Heading 6 Char"/>
+    <w:basedOn w:val="DefaultParagraphFont"/>
+    <w:link w:val="Heading6"/>
     <w:uiPriority w:val="9"/>
     <w:semiHidden/>
     <w:rsid w:val="00FB7843"/>
@@ -3069,10 +3160,10 @@
       <w:color w:val="595959" w:themeColor="text1" w:themeTint="A6"/>
     </w:rPr>
   </w:style>
-  <w:style w:type="character" w:customStyle="1" w:styleId="Titre7Car">
-    <w:name w:val="Titre 7 Car"/>
-    <w:basedOn w:val="Policepardfaut"/>
-    <w:link w:val="Titre7"/>
+  <w:style w:type="character" w:customStyle="1" w:styleId="Heading7Char">
+    <w:name w:val="Heading 7 Char"/>
+    <w:basedOn w:val="DefaultParagraphFont"/>
+    <w:link w:val="Heading7"/>
     <w:uiPriority w:val="9"/>
     <w:semiHidden/>
     <w:rsid w:val="00FB7843"/>
@@ -3081,10 +3172,10 @@
       <w:color w:val="595959" w:themeColor="text1" w:themeTint="A6"/>
     </w:rPr>
   </w:style>
-  <w:style w:type="character" w:customStyle="1" w:styleId="Titre8Car">
-    <w:name w:val="Titre 8 Car"/>
-    <w:basedOn w:val="Policepardfaut"/>
-    <w:link w:val="Titre8"/>
+  <w:style w:type="character" w:customStyle="1" w:styleId="Heading8Char">
+    <w:name w:val="Heading 8 Char"/>
+    <w:basedOn w:val="DefaultParagraphFont"/>
+    <w:link w:val="Heading8"/>
     <w:uiPriority w:val="9"/>
     <w:semiHidden/>
     <w:rsid w:val="00FB7843"/>
@@ -3095,10 +3186,10 @@
       <w:color w:val="272727" w:themeColor="text1" w:themeTint="D8"/>
     </w:rPr>
   </w:style>
-  <w:style w:type="character" w:customStyle="1" w:styleId="Titre9Car">
-    <w:name w:val="Titre 9 Car"/>
-    <w:basedOn w:val="Policepardfaut"/>
-    <w:link w:val="Titre9"/>
+  <w:style w:type="character" w:customStyle="1" w:styleId="Heading9Char">
+    <w:name w:val="Heading 9 Char"/>
+    <w:basedOn w:val="DefaultParagraphFont"/>
+    <w:link w:val="Heading9"/>
     <w:uiPriority w:val="9"/>
     <w:semiHidden/>
     <w:rsid w:val="00FB7843"/>
@@ -3107,11 +3198,11 @@
       <w:color w:val="272727" w:themeColor="text1" w:themeTint="D8"/>
     </w:rPr>
   </w:style>
-  <w:style w:type="paragraph" w:styleId="Titre">
+  <w:style w:type="paragraph" w:styleId="Title">
     <w:name w:val="Title"/>
     <w:basedOn w:val="Normal"/>
     <w:next w:val="Normal"/>
-    <w:link w:val="TitreCar"/>
+    <w:link w:val="TitleChar"/>
     <w:uiPriority w:val="10"/>
     <w:qFormat/>
     <w:rsid w:val="00FB7843"/>
@@ -3127,10 +3218,10 @@
       <w:szCs w:val="56"/>
     </w:rPr>
   </w:style>
-  <w:style w:type="character" w:customStyle="1" w:styleId="TitreCar">
-    <w:name w:val="Titre Car"/>
-    <w:basedOn w:val="Policepardfaut"/>
-    <w:link w:val="Titre"/>
+  <w:style w:type="character" w:customStyle="1" w:styleId="TitleChar">
+    <w:name w:val="Title Char"/>
+    <w:basedOn w:val="DefaultParagraphFont"/>
+    <w:link w:val="Title"/>
     <w:uiPriority w:val="10"/>
     <w:rsid w:val="00FB7843"/>
     <w:rPr>
@@ -3141,11 +3232,11 @@
       <w:szCs w:val="56"/>
     </w:rPr>
   </w:style>
-  <w:style w:type="paragraph" w:styleId="Sous-titre">
+  <w:style w:type="paragraph" w:styleId="Subtitle">
     <w:name w:val="Subtitle"/>
     <w:basedOn w:val="Normal"/>
     <w:next w:val="Normal"/>
-    <w:link w:val="Sous-titreCar"/>
+    <w:link w:val="SubtitleChar"/>
     <w:uiPriority w:val="11"/>
     <w:qFormat/>
     <w:rsid w:val="00FB7843"/>
@@ -3161,10 +3252,10 @@
       <w:szCs w:val="28"/>
     </w:rPr>
   </w:style>
-  <w:style w:type="character" w:customStyle="1" w:styleId="Sous-titreCar">
-    <w:name w:val="Sous-titre Car"/>
-    <w:basedOn w:val="Policepardfaut"/>
-    <w:link w:val="Sous-titre"/>
+  <w:style w:type="character" w:customStyle="1" w:styleId="SubtitleChar">
+    <w:name w:val="Subtitle Char"/>
+    <w:basedOn w:val="DefaultParagraphFont"/>
+    <w:link w:val="Subtitle"/>
     <w:uiPriority w:val="11"/>
     <w:rsid w:val="00FB7843"/>
     <w:rPr>
@@ -3175,11 +3266,11 @@
       <w:szCs w:val="28"/>
     </w:rPr>
   </w:style>
-  <w:style w:type="paragraph" w:styleId="Citation">
+  <w:style w:type="paragraph" w:styleId="Quote">
     <w:name w:val="Quote"/>
     <w:basedOn w:val="Normal"/>
     <w:next w:val="Normal"/>
-    <w:link w:val="CitationCar"/>
+    <w:link w:val="QuoteChar"/>
     <w:uiPriority w:val="29"/>
     <w:qFormat/>
     <w:rsid w:val="00FB7843"/>
@@ -3193,10 +3284,10 @@
       <w:color w:val="404040" w:themeColor="text1" w:themeTint="BF"/>
     </w:rPr>
   </w:style>
-  <w:style w:type="character" w:customStyle="1" w:styleId="CitationCar">
-    <w:name w:val="Citation Car"/>
-    <w:basedOn w:val="Policepardfaut"/>
-    <w:link w:val="Citation"/>
+  <w:style w:type="character" w:customStyle="1" w:styleId="QuoteChar">
+    <w:name w:val="Quote Char"/>
+    <w:basedOn w:val="DefaultParagraphFont"/>
+    <w:link w:val="Quote"/>
     <w:uiPriority w:val="29"/>
     <w:rsid w:val="00FB7843"/>
     <w:rPr>
@@ -3205,7 +3296,7 @@
       <w:color w:val="404040" w:themeColor="text1" w:themeTint="BF"/>
     </w:rPr>
   </w:style>
-  <w:style w:type="paragraph" w:styleId="Paragraphedeliste">
+  <w:style w:type="paragraph" w:styleId="ListParagraph">
     <w:name w:val="List Paragraph"/>
     <w:basedOn w:val="Normal"/>
     <w:uiPriority w:val="34"/>
@@ -3216,9 +3307,9 @@
       <w:contextualSpacing/>
     </w:pPr>
   </w:style>
-  <w:style w:type="character" w:styleId="Accentuationintense">
+  <w:style w:type="character" w:styleId="IntenseEmphasis">
     <w:name w:val="Intense Emphasis"/>
-    <w:basedOn w:val="Policepardfaut"/>
+    <w:basedOn w:val="DefaultParagraphFont"/>
     <w:uiPriority w:val="21"/>
     <w:qFormat/>
     <w:rsid w:val="00FB7843"/>
@@ -3228,11 +3319,11 @@
       <w:color w:val="0F4761" w:themeColor="accent1" w:themeShade="BF"/>
     </w:rPr>
   </w:style>
-  <w:style w:type="paragraph" w:styleId="Citationintense">
+  <w:style w:type="paragraph" w:styleId="IntenseQuote">
     <w:name w:val="Intense Quote"/>
     <w:basedOn w:val="Normal"/>
     <w:next w:val="Normal"/>
-    <w:link w:val="CitationintenseCar"/>
+    <w:link w:val="IntenseQuoteChar"/>
     <w:uiPriority w:val="30"/>
     <w:qFormat/>
     <w:rsid w:val="00FB7843"/>
@@ -3251,10 +3342,10 @@
       <w:color w:val="0F4761" w:themeColor="accent1" w:themeShade="BF"/>
     </w:rPr>
   </w:style>
-  <w:style w:type="character" w:customStyle="1" w:styleId="CitationintenseCar">
-    <w:name w:val="Citation intense Car"/>
-    <w:basedOn w:val="Policepardfaut"/>
-    <w:link w:val="Citationintense"/>
+  <w:style w:type="character" w:customStyle="1" w:styleId="IntenseQuoteChar">
+    <w:name w:val="Intense Quote Char"/>
+    <w:basedOn w:val="DefaultParagraphFont"/>
+    <w:link w:val="IntenseQuote"/>
     <w:uiPriority w:val="30"/>
     <w:rsid w:val="00FB7843"/>
     <w:rPr>
@@ -3263,9 +3354,9 @@
       <w:color w:val="0F4761" w:themeColor="accent1" w:themeShade="BF"/>
     </w:rPr>
   </w:style>
-  <w:style w:type="character" w:styleId="Rfrenceintense">
+  <w:style w:type="character" w:styleId="IntenseReference">
     <w:name w:val="Intense Reference"/>
-    <w:basedOn w:val="Policepardfaut"/>
+    <w:basedOn w:val="DefaultParagraphFont"/>
     <w:uiPriority w:val="32"/>
     <w:qFormat/>
     <w:rsid w:val="00FB7843"/>
@@ -3277,10 +3368,10 @@
       <w:spacing w:val="5"/>
     </w:rPr>
   </w:style>
-  <w:style w:type="paragraph" w:styleId="En-tte">
+  <w:style w:type="paragraph" w:styleId="Header">
     <w:name w:val="header"/>
     <w:basedOn w:val="Normal"/>
-    <w:link w:val="En-tteCar"/>
+    <w:link w:val="HeaderChar"/>
     <w:uiPriority w:val="99"/>
     <w:unhideWhenUsed/>
     <w:rsid w:val="00F506C6"/>
@@ -3292,10 +3383,10 @@
       <w:spacing w:after="0" w:line="240" w:lineRule="auto"/>
     </w:pPr>
   </w:style>
-  <w:style w:type="character" w:customStyle="1" w:styleId="En-tteCar">
-    <w:name w:val="En-tête Car"/>
-    <w:basedOn w:val="Policepardfaut"/>
-    <w:link w:val="En-tte"/>
+  <w:style w:type="character" w:customStyle="1" w:styleId="HeaderChar">
+    <w:name w:val="Header Char"/>
+    <w:basedOn w:val="DefaultParagraphFont"/>
+    <w:link w:val="Header"/>
     <w:uiPriority w:val="99"/>
     <w:rsid w:val="00F506C6"/>
     <w:rPr>
@@ -3305,10 +3396,10 @@
       <w:lang w:val="en-US"/>
     </w:rPr>
   </w:style>
-  <w:style w:type="paragraph" w:styleId="Pieddepage">
+  <w:style w:type="paragraph" w:styleId="Footer">
     <w:name w:val="footer"/>
     <w:basedOn w:val="Normal"/>
-    <w:link w:val="PieddepageCar"/>
+    <w:link w:val="FooterChar"/>
     <w:uiPriority w:val="99"/>
     <w:unhideWhenUsed/>
     <w:rsid w:val="00F506C6"/>
@@ -3320,10 +3411,10 @@
       <w:spacing w:after="0" w:line="240" w:lineRule="auto"/>
     </w:pPr>
   </w:style>
-  <w:style w:type="character" w:customStyle="1" w:styleId="PieddepageCar">
-    <w:name w:val="Pied de page Car"/>
-    <w:basedOn w:val="Policepardfaut"/>
-    <w:link w:val="Pieddepage"/>
+  <w:style w:type="character" w:customStyle="1" w:styleId="FooterChar">
+    <w:name w:val="Footer Char"/>
+    <w:basedOn w:val="DefaultParagraphFont"/>
+    <w:link w:val="Footer"/>
     <w:uiPriority w:val="99"/>
     <w:rsid w:val="00F506C6"/>
     <w:rPr>
@@ -3333,9 +3424,9 @@
       <w:lang w:val="en-US"/>
     </w:rPr>
   </w:style>
-  <w:style w:type="paragraph" w:styleId="En-ttedetabledesmatires">
+  <w:style w:type="paragraph" w:styleId="TOCHeading">
     <w:name w:val="TOC Heading"/>
-    <w:basedOn w:val="Titre1"/>
+    <w:basedOn w:val="Heading1"/>
     <w:next w:val="Normal"/>
     <w:uiPriority w:val="39"/>
     <w:unhideWhenUsed/>
@@ -3355,7 +3446,7 @@
       <w14:ligatures w14:val="none"/>
     </w:rPr>
   </w:style>
-  <w:style w:type="paragraph" w:styleId="TM1">
+  <w:style w:type="paragraph" w:styleId="TOC1">
     <w:name w:val="toc 1"/>
     <w:basedOn w:val="Normal"/>
     <w:next w:val="Normal"/>
@@ -3376,7 +3467,7 @@
       <w:sz w:val="24"/>
     </w:rPr>
   </w:style>
-  <w:style w:type="paragraph" w:styleId="TM2">
+  <w:style w:type="paragraph" w:styleId="TOC2">
     <w:name w:val="toc 2"/>
     <w:basedOn w:val="Normal"/>
     <w:next w:val="Normal"/>
@@ -3397,9 +3488,9 @@
       <w:szCs w:val="22"/>
     </w:rPr>
   </w:style>
-  <w:style w:type="character" w:styleId="Lienhypertexte">
+  <w:style w:type="character" w:styleId="Hyperlink">
     <w:name w:val="Hyperlink"/>
-    <w:basedOn w:val="Policepardfaut"/>
+    <w:basedOn w:val="DefaultParagraphFont"/>
     <w:uiPriority w:val="99"/>
     <w:unhideWhenUsed/>
     <w:rsid w:val="00A61B73"/>
@@ -3408,7 +3499,7 @@
       <w:u w:val="single"/>
     </w:rPr>
   </w:style>
-  <w:style w:type="paragraph" w:styleId="TM3">
+  <w:style w:type="paragraph" w:styleId="TOC3">
     <w:name w:val="toc 3"/>
     <w:basedOn w:val="Normal"/>
     <w:next w:val="Normal"/>
@@ -3427,7 +3518,7 @@
       <w:szCs w:val="20"/>
     </w:rPr>
   </w:style>
-  <w:style w:type="paragraph" w:styleId="TM4">
+  <w:style w:type="paragraph" w:styleId="TOC4">
     <w:name w:val="toc 4"/>
     <w:basedOn w:val="Normal"/>
     <w:next w:val="Normal"/>
@@ -3446,7 +3537,7 @@
       <w:szCs w:val="20"/>
     </w:rPr>
   </w:style>
-  <w:style w:type="paragraph" w:styleId="TM5">
+  <w:style w:type="paragraph" w:styleId="TOC5">
     <w:name w:val="toc 5"/>
     <w:basedOn w:val="Normal"/>
     <w:next w:val="Normal"/>
@@ -3465,7 +3556,7 @@
       <w:szCs w:val="20"/>
     </w:rPr>
   </w:style>
-  <w:style w:type="paragraph" w:styleId="TM6">
+  <w:style w:type="paragraph" w:styleId="TOC6">
     <w:name w:val="toc 6"/>
     <w:basedOn w:val="Normal"/>
     <w:next w:val="Normal"/>
@@ -3484,7 +3575,7 @@
       <w:szCs w:val="20"/>
     </w:rPr>
   </w:style>
-  <w:style w:type="paragraph" w:styleId="TM7">
+  <w:style w:type="paragraph" w:styleId="TOC7">
     <w:name w:val="toc 7"/>
     <w:basedOn w:val="Normal"/>
     <w:next w:val="Normal"/>
@@ -3503,7 +3594,7 @@
       <w:szCs w:val="20"/>
     </w:rPr>
   </w:style>
-  <w:style w:type="paragraph" w:styleId="TM8">
+  <w:style w:type="paragraph" w:styleId="TOC8">
     <w:name w:val="toc 8"/>
     <w:basedOn w:val="Normal"/>
     <w:next w:val="Normal"/>
@@ -3522,7 +3613,7 @@
       <w:szCs w:val="20"/>
     </w:rPr>
   </w:style>
-  <w:style w:type="paragraph" w:styleId="TM9">
+  <w:style w:type="paragraph" w:styleId="TOC9">
     <w:name w:val="toc 9"/>
     <w:basedOn w:val="Normal"/>
     <w:next w:val="Normal"/>

</xml_diff>